<commit_message>
docs: update Phase 1 document
</commit_message>
<xml_diff>
--- a/Phase 1.docx
+++ b/Phase 1.docx
@@ -29755,6 +29755,1686 @@
           <w:b/>
           <w:bCs/>
           <w:kern w:val="0"/>
+          <w:sz w:val="36"/>
+          <w:szCs w:val="36"/>
+          <w:lang w:eastAsia="en-IN"/>
+          <w14:ligatures w14:val="none"/>
+        </w:rPr>
+      </w:pPr>
+    </w:p>
+    <w:p>
+      <w:pPr>
+        <w:spacing w:before="100" w:beforeAutospacing="1" w:after="100" w:afterAutospacing="1" w:line="240" w:lineRule="auto"/>
+        <w:rPr>
+          <w:rFonts w:ascii="Times New Roman" w:eastAsia="Times New Roman" w:hAnsi="Times New Roman" w:cs="Times New Roman"/>
+          <w:b/>
+          <w:bCs/>
+          <w:kern w:val="0"/>
+          <w:sz w:val="36"/>
+          <w:szCs w:val="36"/>
+          <w:lang w:eastAsia="en-IN"/>
+          <w14:ligatures w14:val="none"/>
+        </w:rPr>
+      </w:pPr>
+      <w:r>
+        <w:rPr>
+          <w:rFonts w:ascii="Times New Roman" w:eastAsia="Times New Roman" w:hAnsi="Times New Roman" w:cs="Times New Roman"/>
+          <w:b/>
+          <w:bCs/>
+          <w:kern w:val="0"/>
+          <w:sz w:val="36"/>
+          <w:szCs w:val="36"/>
+          <w:lang w:eastAsia="en-IN"/>
+          <w14:ligatures w14:val="none"/>
+        </w:rPr>
+        <w:t xml:space="preserve">        </w:t>
+      </w:r>
+      <w:r>
+        <w:rPr>
+          <w:rFonts w:ascii="Times New Roman" w:eastAsia="Times New Roman" w:hAnsi="Times New Roman" w:cs="Times New Roman"/>
+          <w:b/>
+          <w:bCs/>
+          <w:kern w:val="0"/>
+          <w:sz w:val="36"/>
+          <w:szCs w:val="36"/>
+          <w:highlight w:val="yellow"/>
+          <w:lang w:eastAsia="en-IN"/>
+          <w14:ligatures w14:val="none"/>
+        </w:rPr>
+        <w:t xml:space="preserve">THE FOLDER </w:t>
+      </w:r>
+      <w:proofErr w:type="gramStart"/>
+      <w:r>
+        <w:rPr>
+          <w:rFonts w:ascii="Times New Roman" w:eastAsia="Times New Roman" w:hAnsi="Times New Roman" w:cs="Times New Roman"/>
+          <w:b/>
+          <w:bCs/>
+          <w:kern w:val="0"/>
+          <w:sz w:val="36"/>
+          <w:szCs w:val="36"/>
+          <w:highlight w:val="yellow"/>
+          <w:lang w:eastAsia="en-IN"/>
+          <w14:ligatures w14:val="none"/>
+        </w:rPr>
+        <w:t>STRUCTURE:-</w:t>
+      </w:r>
+      <w:proofErr w:type="gramEnd"/>
+      <w:r>
+        <w:rPr>
+          <w:rFonts w:ascii="Times New Roman" w:eastAsia="Times New Roman" w:hAnsi="Times New Roman" w:cs="Times New Roman"/>
+          <w:b/>
+          <w:bCs/>
+          <w:kern w:val="0"/>
+          <w:sz w:val="36"/>
+          <w:szCs w:val="36"/>
+          <w:lang w:eastAsia="en-IN"/>
+          <w14:ligatures w14:val="none"/>
+        </w:rPr>
+        <w:t xml:space="preserve"> </w:t>
+      </w:r>
+    </w:p>
+    <w:p>
+      <w:pPr>
+        <w:spacing w:before="100" w:beforeAutospacing="1" w:after="100" w:afterAutospacing="1" w:line="240" w:lineRule="auto"/>
+        <w:rPr>
+          <w:rFonts w:ascii="Times New Roman" w:eastAsia="Times New Roman" w:hAnsi="Times New Roman" w:cs="Times New Roman"/>
+          <w:b/>
+          <w:bCs/>
+          <w:kern w:val="0"/>
+          <w:sz w:val="28"/>
+          <w:szCs w:val="28"/>
+          <w:lang w:eastAsia="en-IN"/>
+          <w14:ligatures w14:val="none"/>
+        </w:rPr>
+      </w:pPr>
+    </w:p>
+    <w:p>
+      <w:pPr>
+        <w:spacing w:before="100" w:beforeAutospacing="1" w:after="100" w:afterAutospacing="1" w:line="240" w:lineRule="auto"/>
+        <w:rPr>
+          <w:rFonts w:ascii="Times New Roman" w:eastAsia="Times New Roman" w:hAnsi="Times New Roman" w:cs="Times New Roman"/>
+          <w:b/>
+          <w:bCs/>
+          <w:kern w:val="0"/>
+          <w:sz w:val="20"/>
+          <w:szCs w:val="20"/>
+          <w:lang w:eastAsia="en-IN"/>
+          <w14:ligatures w14:val="none"/>
+        </w:rPr>
+      </w:pPr>
+      <w:r>
+        <w:rPr>
+          <w:rFonts w:ascii="Times New Roman" w:eastAsia="Times New Roman" w:hAnsi="Times New Roman" w:cs="Times New Roman"/>
+          <w:b/>
+          <w:bCs/>
+          <w:kern w:val="0"/>
+          <w:sz w:val="20"/>
+          <w:szCs w:val="20"/>
+          <w:lang w:eastAsia="en-IN"/>
+          <w14:ligatures w14:val="none"/>
+        </w:rPr>
+        <w:t>nebula-backend/</w:t>
+      </w:r>
+    </w:p>
+    <w:p>
+      <w:pPr>
+        <w:spacing w:before="100" w:beforeAutospacing="1" w:after="100" w:afterAutospacing="1" w:line="240" w:lineRule="auto"/>
+        <w:rPr>
+          <w:rFonts w:ascii="Times New Roman" w:eastAsia="Times New Roman" w:hAnsi="Times New Roman" w:cs="Times New Roman"/>
+          <w:b/>
+          <w:bCs/>
+          <w:kern w:val="0"/>
+          <w:sz w:val="20"/>
+          <w:szCs w:val="20"/>
+          <w:lang w:eastAsia="en-IN"/>
+          <w14:ligatures w14:val="none"/>
+        </w:rPr>
+      </w:pPr>
+      <w:r>
+        <w:rPr>
+          <w:rFonts w:ascii="Times New Roman" w:eastAsia="Times New Roman" w:hAnsi="Times New Roman" w:cs="Times New Roman"/>
+          <w:b/>
+          <w:bCs/>
+          <w:kern w:val="0"/>
+          <w:sz w:val="20"/>
+          <w:szCs w:val="20"/>
+          <w:lang w:eastAsia="en-IN"/>
+          <w14:ligatures w14:val="none"/>
+        </w:rPr>
+        <w:t>├── app/</w:t>
+      </w:r>
+    </w:p>
+    <w:p>
+      <w:pPr>
+        <w:spacing w:before="100" w:beforeAutospacing="1" w:after="100" w:afterAutospacing="1" w:line="240" w:lineRule="auto"/>
+        <w:rPr>
+          <w:rFonts w:ascii="Times New Roman" w:eastAsia="Times New Roman" w:hAnsi="Times New Roman" w:cs="Times New Roman"/>
+          <w:b/>
+          <w:bCs/>
+          <w:kern w:val="0"/>
+          <w:sz w:val="20"/>
+          <w:szCs w:val="20"/>
+          <w:lang w:eastAsia="en-IN"/>
+          <w14:ligatures w14:val="none"/>
+        </w:rPr>
+      </w:pPr>
+      <w:r>
+        <w:rPr>
+          <w:rFonts w:ascii="Times New Roman" w:eastAsia="Times New Roman" w:hAnsi="Times New Roman" w:cs="Times New Roman"/>
+          <w:b/>
+          <w:bCs/>
+          <w:kern w:val="0"/>
+          <w:sz w:val="20"/>
+          <w:szCs w:val="20"/>
+          <w:lang w:eastAsia="en-IN"/>
+          <w14:ligatures w14:val="none"/>
+        </w:rPr>
+        <w:t xml:space="preserve">│   ├── __init__.py          &lt;-- Python ko batata </w:t>
+      </w:r>
+      <w:proofErr w:type="spellStart"/>
+      <w:r>
+        <w:rPr>
+          <w:rFonts w:ascii="Times New Roman" w:eastAsia="Times New Roman" w:hAnsi="Times New Roman" w:cs="Times New Roman"/>
+          <w:b/>
+          <w:bCs/>
+          <w:kern w:val="0"/>
+          <w:sz w:val="20"/>
+          <w:szCs w:val="20"/>
+          <w:lang w:eastAsia="en-IN"/>
+          <w14:ligatures w14:val="none"/>
+        </w:rPr>
+        <w:t>hai</w:t>
+      </w:r>
+      <w:proofErr w:type="spellEnd"/>
+      <w:r>
+        <w:rPr>
+          <w:rFonts w:ascii="Times New Roman" w:eastAsia="Times New Roman" w:hAnsi="Times New Roman" w:cs="Times New Roman"/>
+          <w:b/>
+          <w:bCs/>
+          <w:kern w:val="0"/>
+          <w:sz w:val="20"/>
+          <w:szCs w:val="20"/>
+          <w:lang w:eastAsia="en-IN"/>
+          <w14:ligatures w14:val="none"/>
+        </w:rPr>
+        <w:t xml:space="preserve"> ki ye ek Package </w:t>
+      </w:r>
+      <w:proofErr w:type="spellStart"/>
+      <w:r>
+        <w:rPr>
+          <w:rFonts w:ascii="Times New Roman" w:eastAsia="Times New Roman" w:hAnsi="Times New Roman" w:cs="Times New Roman"/>
+          <w:b/>
+          <w:bCs/>
+          <w:kern w:val="0"/>
+          <w:sz w:val="20"/>
+          <w:szCs w:val="20"/>
+          <w:lang w:eastAsia="en-IN"/>
+          <w14:ligatures w14:val="none"/>
+        </w:rPr>
+        <w:t>hai</w:t>
+      </w:r>
+      <w:proofErr w:type="spellEnd"/>
+    </w:p>
+    <w:p>
+      <w:pPr>
+        <w:spacing w:before="100" w:beforeAutospacing="1" w:after="100" w:afterAutospacing="1" w:line="240" w:lineRule="auto"/>
+        <w:rPr>
+          <w:rFonts w:ascii="Times New Roman" w:eastAsia="Times New Roman" w:hAnsi="Times New Roman" w:cs="Times New Roman"/>
+          <w:b/>
+          <w:bCs/>
+          <w:kern w:val="0"/>
+          <w:sz w:val="20"/>
+          <w:szCs w:val="20"/>
+          <w:lang w:eastAsia="en-IN"/>
+          <w14:ligatures w14:val="none"/>
+        </w:rPr>
+      </w:pPr>
+      <w:r>
+        <w:rPr>
+          <w:rFonts w:ascii="Times New Roman" w:eastAsia="Times New Roman" w:hAnsi="Times New Roman" w:cs="Times New Roman"/>
+          <w:b/>
+          <w:bCs/>
+          <w:kern w:val="0"/>
+          <w:sz w:val="20"/>
+          <w:szCs w:val="20"/>
+          <w:lang w:eastAsia="en-IN"/>
+          <w14:ligatures w14:val="none"/>
+        </w:rPr>
+        <w:t xml:space="preserve">│   ├── main.py              &lt;-- ENTRY POINT (Server </w:t>
+      </w:r>
+      <w:proofErr w:type="spellStart"/>
+      <w:r>
+        <w:rPr>
+          <w:rFonts w:ascii="Times New Roman" w:eastAsia="Times New Roman" w:hAnsi="Times New Roman" w:cs="Times New Roman"/>
+          <w:b/>
+          <w:bCs/>
+          <w:kern w:val="0"/>
+          <w:sz w:val="20"/>
+          <w:szCs w:val="20"/>
+          <w:lang w:eastAsia="en-IN"/>
+          <w14:ligatures w14:val="none"/>
+        </w:rPr>
+        <w:t>yaha</w:t>
+      </w:r>
+      <w:proofErr w:type="spellEnd"/>
+      <w:r>
+        <w:rPr>
+          <w:rFonts w:ascii="Times New Roman" w:eastAsia="Times New Roman" w:hAnsi="Times New Roman" w:cs="Times New Roman"/>
+          <w:b/>
+          <w:bCs/>
+          <w:kern w:val="0"/>
+          <w:sz w:val="20"/>
+          <w:szCs w:val="20"/>
+          <w:lang w:eastAsia="en-IN"/>
+          <w14:ligatures w14:val="none"/>
+        </w:rPr>
+        <w:t xml:space="preserve"> se start </w:t>
+      </w:r>
+      <w:proofErr w:type="spellStart"/>
+      <w:r>
+        <w:rPr>
+          <w:rFonts w:ascii="Times New Roman" w:eastAsia="Times New Roman" w:hAnsi="Times New Roman" w:cs="Times New Roman"/>
+          <w:b/>
+          <w:bCs/>
+          <w:kern w:val="0"/>
+          <w:sz w:val="20"/>
+          <w:szCs w:val="20"/>
+          <w:lang w:eastAsia="en-IN"/>
+          <w14:ligatures w14:val="none"/>
+        </w:rPr>
+        <w:t>hoga</w:t>
+      </w:r>
+      <w:proofErr w:type="spellEnd"/>
+      <w:r>
+        <w:rPr>
+          <w:rFonts w:ascii="Times New Roman" w:eastAsia="Times New Roman" w:hAnsi="Times New Roman" w:cs="Times New Roman"/>
+          <w:b/>
+          <w:bCs/>
+          <w:kern w:val="0"/>
+          <w:sz w:val="20"/>
+          <w:szCs w:val="20"/>
+          <w:lang w:eastAsia="en-IN"/>
+          <w14:ligatures w14:val="none"/>
+        </w:rPr>
+        <w:t>)</w:t>
+      </w:r>
+    </w:p>
+    <w:p>
+      <w:pPr>
+        <w:spacing w:before="100" w:beforeAutospacing="1" w:after="100" w:afterAutospacing="1" w:line="240" w:lineRule="auto"/>
+        <w:rPr>
+          <w:rFonts w:ascii="Times New Roman" w:eastAsia="Times New Roman" w:hAnsi="Times New Roman" w:cs="Times New Roman"/>
+          <w:b/>
+          <w:bCs/>
+          <w:kern w:val="0"/>
+          <w:sz w:val="20"/>
+          <w:szCs w:val="20"/>
+          <w:lang w:eastAsia="en-IN"/>
+          <w14:ligatures w14:val="none"/>
+        </w:rPr>
+      </w:pPr>
+      <w:r>
+        <w:rPr>
+          <w:rFonts w:ascii="Times New Roman" w:eastAsia="Times New Roman" w:hAnsi="Times New Roman" w:cs="Times New Roman"/>
+          <w:b/>
+          <w:bCs/>
+          <w:kern w:val="0"/>
+          <w:sz w:val="20"/>
+          <w:szCs w:val="20"/>
+          <w:lang w:eastAsia="en-IN"/>
+          <w14:ligatures w14:val="none"/>
+        </w:rPr>
+        <w:t>│   │</w:t>
+      </w:r>
+    </w:p>
+    <w:p>
+      <w:pPr>
+        <w:spacing w:before="100" w:beforeAutospacing="1" w:after="100" w:afterAutospacing="1" w:line="240" w:lineRule="auto"/>
+        <w:rPr>
+          <w:rFonts w:ascii="Times New Roman" w:eastAsia="Times New Roman" w:hAnsi="Times New Roman" w:cs="Times New Roman"/>
+          <w:b/>
+          <w:bCs/>
+          <w:kern w:val="0"/>
+          <w:sz w:val="20"/>
+          <w:szCs w:val="20"/>
+          <w:lang w:eastAsia="en-IN"/>
+          <w14:ligatures w14:val="none"/>
+        </w:rPr>
+      </w:pPr>
+      <w:r>
+        <w:rPr>
+          <w:rFonts w:ascii="Times New Roman" w:eastAsia="Times New Roman" w:hAnsi="Times New Roman" w:cs="Times New Roman"/>
+          <w:b/>
+          <w:bCs/>
+          <w:kern w:val="0"/>
+          <w:sz w:val="20"/>
+          <w:szCs w:val="20"/>
+          <w:lang w:eastAsia="en-IN"/>
+          <w14:ligatures w14:val="none"/>
+        </w:rPr>
+        <w:t>│   ├── core/                &lt;-- CONFIG (Settings &amp; Secrets)</w:t>
+      </w:r>
+    </w:p>
+    <w:p>
+      <w:pPr>
+        <w:spacing w:before="100" w:beforeAutospacing="1" w:after="100" w:afterAutospacing="1" w:line="240" w:lineRule="auto"/>
+        <w:rPr>
+          <w:rFonts w:ascii="Times New Roman" w:eastAsia="Times New Roman" w:hAnsi="Times New Roman" w:cs="Times New Roman"/>
+          <w:b/>
+          <w:bCs/>
+          <w:kern w:val="0"/>
+          <w:sz w:val="20"/>
+          <w:szCs w:val="20"/>
+          <w:lang w:eastAsia="en-IN"/>
+          <w14:ligatures w14:val="none"/>
+        </w:rPr>
+      </w:pPr>
+      <w:r>
+        <w:rPr>
+          <w:rFonts w:ascii="Times New Roman" w:eastAsia="Times New Roman" w:hAnsi="Times New Roman" w:cs="Times New Roman"/>
+          <w:b/>
+          <w:bCs/>
+          <w:kern w:val="0"/>
+          <w:sz w:val="20"/>
+          <w:szCs w:val="20"/>
+          <w:lang w:eastAsia="en-IN"/>
+          <w14:ligatures w14:val="none"/>
+        </w:rPr>
+        <w:t>│   │   ├── __init__.py</w:t>
+      </w:r>
+    </w:p>
+    <w:p>
+      <w:pPr>
+        <w:spacing w:before="100" w:beforeAutospacing="1" w:after="100" w:afterAutospacing="1" w:line="240" w:lineRule="auto"/>
+        <w:rPr>
+          <w:rFonts w:ascii="Times New Roman" w:eastAsia="Times New Roman" w:hAnsi="Times New Roman" w:cs="Times New Roman"/>
+          <w:b/>
+          <w:bCs/>
+          <w:kern w:val="0"/>
+          <w:sz w:val="20"/>
+          <w:szCs w:val="20"/>
+          <w:lang w:eastAsia="en-IN"/>
+          <w14:ligatures w14:val="none"/>
+        </w:rPr>
+      </w:pPr>
+      <w:r>
+        <w:rPr>
+          <w:rFonts w:ascii="Times New Roman" w:eastAsia="Times New Roman" w:hAnsi="Times New Roman" w:cs="Times New Roman"/>
+          <w:b/>
+          <w:bCs/>
+          <w:kern w:val="0"/>
+          <w:sz w:val="20"/>
+          <w:szCs w:val="20"/>
+          <w:lang w:eastAsia="en-IN"/>
+          <w14:ligatures w14:val="none"/>
+        </w:rPr>
+        <w:t xml:space="preserve">│   │   └── config.py     </w:t>
+      </w:r>
+      <w:proofErr w:type="gramStart"/>
+      <w:r>
+        <w:rPr>
+          <w:rFonts w:ascii="Times New Roman" w:eastAsia="Times New Roman" w:hAnsi="Times New Roman" w:cs="Times New Roman"/>
+          <w:b/>
+          <w:bCs/>
+          <w:kern w:val="0"/>
+          <w:sz w:val="20"/>
+          <w:szCs w:val="20"/>
+          <w:lang w:eastAsia="en-IN"/>
+          <w14:ligatures w14:val="none"/>
+        </w:rPr>
+        <w:t xml:space="preserve">   (</w:t>
+      </w:r>
+      <w:proofErr w:type="gramEnd"/>
+      <w:r>
+        <w:rPr>
+          <w:rFonts w:ascii="Times New Roman" w:eastAsia="Times New Roman" w:hAnsi="Times New Roman" w:cs="Times New Roman"/>
+          <w:b/>
+          <w:bCs/>
+          <w:kern w:val="0"/>
+          <w:sz w:val="20"/>
+          <w:szCs w:val="20"/>
+          <w:lang w:eastAsia="en-IN"/>
+          <w14:ligatures w14:val="none"/>
+        </w:rPr>
+        <w:t xml:space="preserve">API Keys, Env variables </w:t>
+      </w:r>
+      <w:proofErr w:type="spellStart"/>
+      <w:r>
+        <w:rPr>
+          <w:rFonts w:ascii="Times New Roman" w:eastAsia="Times New Roman" w:hAnsi="Times New Roman" w:cs="Times New Roman"/>
+          <w:b/>
+          <w:bCs/>
+          <w:kern w:val="0"/>
+          <w:sz w:val="20"/>
+          <w:szCs w:val="20"/>
+          <w:lang w:eastAsia="en-IN"/>
+          <w14:ligatures w14:val="none"/>
+        </w:rPr>
+        <w:t>yaha</w:t>
+      </w:r>
+      <w:proofErr w:type="spellEnd"/>
+      <w:r>
+        <w:rPr>
+          <w:rFonts w:ascii="Times New Roman" w:eastAsia="Times New Roman" w:hAnsi="Times New Roman" w:cs="Times New Roman"/>
+          <w:b/>
+          <w:bCs/>
+          <w:kern w:val="0"/>
+          <w:sz w:val="20"/>
+          <w:szCs w:val="20"/>
+          <w:lang w:eastAsia="en-IN"/>
+          <w14:ligatures w14:val="none"/>
+        </w:rPr>
+        <w:t xml:space="preserve"> </w:t>
+      </w:r>
+      <w:proofErr w:type="spellStart"/>
+      <w:r>
+        <w:rPr>
+          <w:rFonts w:ascii="Times New Roman" w:eastAsia="Times New Roman" w:hAnsi="Times New Roman" w:cs="Times New Roman"/>
+          <w:b/>
+          <w:bCs/>
+          <w:kern w:val="0"/>
+          <w:sz w:val="20"/>
+          <w:szCs w:val="20"/>
+          <w:lang w:eastAsia="en-IN"/>
+          <w14:ligatures w14:val="none"/>
+        </w:rPr>
+        <w:t>rahenge</w:t>
+      </w:r>
+      <w:proofErr w:type="spellEnd"/>
+      <w:r>
+        <w:rPr>
+          <w:rFonts w:ascii="Times New Roman" w:eastAsia="Times New Roman" w:hAnsi="Times New Roman" w:cs="Times New Roman"/>
+          <w:b/>
+          <w:bCs/>
+          <w:kern w:val="0"/>
+          <w:sz w:val="20"/>
+          <w:szCs w:val="20"/>
+          <w:lang w:eastAsia="en-IN"/>
+          <w14:ligatures w14:val="none"/>
+        </w:rPr>
+        <w:t>)</w:t>
+      </w:r>
+    </w:p>
+    <w:p>
+      <w:pPr>
+        <w:spacing w:before="100" w:beforeAutospacing="1" w:after="100" w:afterAutospacing="1" w:line="240" w:lineRule="auto"/>
+        <w:rPr>
+          <w:rFonts w:ascii="Times New Roman" w:eastAsia="Times New Roman" w:hAnsi="Times New Roman" w:cs="Times New Roman"/>
+          <w:b/>
+          <w:bCs/>
+          <w:kern w:val="0"/>
+          <w:sz w:val="20"/>
+          <w:szCs w:val="20"/>
+          <w:lang w:eastAsia="en-IN"/>
+          <w14:ligatures w14:val="none"/>
+        </w:rPr>
+      </w:pPr>
+      <w:r>
+        <w:rPr>
+          <w:rFonts w:ascii="Times New Roman" w:eastAsia="Times New Roman" w:hAnsi="Times New Roman" w:cs="Times New Roman"/>
+          <w:b/>
+          <w:bCs/>
+          <w:kern w:val="0"/>
+          <w:sz w:val="20"/>
+          <w:szCs w:val="20"/>
+          <w:lang w:eastAsia="en-IN"/>
+          <w14:ligatures w14:val="none"/>
+        </w:rPr>
+        <w:t>│   │</w:t>
+      </w:r>
+    </w:p>
+    <w:p>
+      <w:pPr>
+        <w:spacing w:before="100" w:beforeAutospacing="1" w:after="100" w:afterAutospacing="1" w:line="240" w:lineRule="auto"/>
+        <w:rPr>
+          <w:rFonts w:ascii="Times New Roman" w:eastAsia="Times New Roman" w:hAnsi="Times New Roman" w:cs="Times New Roman"/>
+          <w:b/>
+          <w:bCs/>
+          <w:kern w:val="0"/>
+          <w:sz w:val="20"/>
+          <w:szCs w:val="20"/>
+          <w:lang w:eastAsia="en-IN"/>
+          <w14:ligatures w14:val="none"/>
+        </w:rPr>
+      </w:pPr>
+      <w:r>
+        <w:rPr>
+          <w:rFonts w:ascii="Times New Roman" w:eastAsia="Times New Roman" w:hAnsi="Times New Roman" w:cs="Times New Roman"/>
+          <w:b/>
+          <w:bCs/>
+          <w:kern w:val="0"/>
+          <w:sz w:val="20"/>
+          <w:szCs w:val="20"/>
+          <w:lang w:eastAsia="en-IN"/>
+          <w14:ligatures w14:val="none"/>
+        </w:rPr>
+        <w:t>│   ├── models/              &lt;-- THE CONTRACT (Data Shapes)</w:t>
+      </w:r>
+    </w:p>
+    <w:p>
+      <w:pPr>
+        <w:spacing w:before="100" w:beforeAutospacing="1" w:after="100" w:afterAutospacing="1" w:line="240" w:lineRule="auto"/>
+        <w:rPr>
+          <w:rFonts w:ascii="Times New Roman" w:eastAsia="Times New Roman" w:hAnsi="Times New Roman" w:cs="Times New Roman"/>
+          <w:b/>
+          <w:bCs/>
+          <w:kern w:val="0"/>
+          <w:sz w:val="20"/>
+          <w:szCs w:val="20"/>
+          <w:lang w:eastAsia="en-IN"/>
+          <w14:ligatures w14:val="none"/>
+        </w:rPr>
+      </w:pPr>
+      <w:r>
+        <w:rPr>
+          <w:rFonts w:ascii="Times New Roman" w:eastAsia="Times New Roman" w:hAnsi="Times New Roman" w:cs="Times New Roman"/>
+          <w:b/>
+          <w:bCs/>
+          <w:kern w:val="0"/>
+          <w:sz w:val="20"/>
+          <w:szCs w:val="20"/>
+          <w:lang w:eastAsia="en-IN"/>
+          <w14:ligatures w14:val="none"/>
+        </w:rPr>
+        <w:t>│   │   ├── __init__.py</w:t>
+      </w:r>
+    </w:p>
+    <w:p>
+      <w:pPr>
+        <w:spacing w:before="100" w:beforeAutospacing="1" w:after="100" w:afterAutospacing="1" w:line="240" w:lineRule="auto"/>
+        <w:rPr>
+          <w:rFonts w:ascii="Times New Roman" w:eastAsia="Times New Roman" w:hAnsi="Times New Roman" w:cs="Times New Roman"/>
+          <w:b/>
+          <w:bCs/>
+          <w:kern w:val="0"/>
+          <w:sz w:val="20"/>
+          <w:szCs w:val="20"/>
+          <w:lang w:eastAsia="en-IN"/>
+          <w14:ligatures w14:val="none"/>
+        </w:rPr>
+      </w:pPr>
+      <w:r>
+        <w:rPr>
+          <w:rFonts w:ascii="Times New Roman" w:eastAsia="Times New Roman" w:hAnsi="Times New Roman" w:cs="Times New Roman"/>
+          <w:b/>
+          <w:bCs/>
+          <w:kern w:val="0"/>
+          <w:sz w:val="20"/>
+          <w:szCs w:val="20"/>
+          <w:lang w:eastAsia="en-IN"/>
+          <w14:ligatures w14:val="none"/>
+        </w:rPr>
+        <w:t xml:space="preserve">│   │   └── schema.py     </w:t>
+      </w:r>
+      <w:proofErr w:type="gramStart"/>
+      <w:r>
+        <w:rPr>
+          <w:rFonts w:ascii="Times New Roman" w:eastAsia="Times New Roman" w:hAnsi="Times New Roman" w:cs="Times New Roman"/>
+          <w:b/>
+          <w:bCs/>
+          <w:kern w:val="0"/>
+          <w:sz w:val="20"/>
+          <w:szCs w:val="20"/>
+          <w:lang w:eastAsia="en-IN"/>
+          <w14:ligatures w14:val="none"/>
+        </w:rPr>
+        <w:t xml:space="preserve">   (</w:t>
+      </w:r>
+      <w:proofErr w:type="gramEnd"/>
+      <w:r>
+        <w:rPr>
+          <w:rFonts w:ascii="Times New Roman" w:eastAsia="Times New Roman" w:hAnsi="Times New Roman" w:cs="Times New Roman"/>
+          <w:b/>
+          <w:bCs/>
+          <w:kern w:val="0"/>
+          <w:sz w:val="20"/>
+          <w:szCs w:val="20"/>
+          <w:lang w:eastAsia="en-IN"/>
+          <w14:ligatures w14:val="none"/>
+        </w:rPr>
+        <w:t xml:space="preserve">JSON structure </w:t>
+      </w:r>
+      <w:proofErr w:type="spellStart"/>
+      <w:r>
+        <w:rPr>
+          <w:rFonts w:ascii="Times New Roman" w:eastAsia="Times New Roman" w:hAnsi="Times New Roman" w:cs="Times New Roman"/>
+          <w:b/>
+          <w:bCs/>
+          <w:kern w:val="0"/>
+          <w:sz w:val="20"/>
+          <w:szCs w:val="20"/>
+          <w:lang w:eastAsia="en-IN"/>
+          <w14:ligatures w14:val="none"/>
+        </w:rPr>
+        <w:t>yaha</w:t>
+      </w:r>
+      <w:proofErr w:type="spellEnd"/>
+      <w:r>
+        <w:rPr>
+          <w:rFonts w:ascii="Times New Roman" w:eastAsia="Times New Roman" w:hAnsi="Times New Roman" w:cs="Times New Roman"/>
+          <w:b/>
+          <w:bCs/>
+          <w:kern w:val="0"/>
+          <w:sz w:val="20"/>
+          <w:szCs w:val="20"/>
+          <w:lang w:eastAsia="en-IN"/>
+          <w14:ligatures w14:val="none"/>
+        </w:rPr>
+        <w:t xml:space="preserve"> define </w:t>
+      </w:r>
+      <w:proofErr w:type="spellStart"/>
+      <w:r>
+        <w:rPr>
+          <w:rFonts w:ascii="Times New Roman" w:eastAsia="Times New Roman" w:hAnsi="Times New Roman" w:cs="Times New Roman"/>
+          <w:b/>
+          <w:bCs/>
+          <w:kern w:val="0"/>
+          <w:sz w:val="20"/>
+          <w:szCs w:val="20"/>
+          <w:lang w:eastAsia="en-IN"/>
+          <w14:ligatures w14:val="none"/>
+        </w:rPr>
+        <w:t>hoga</w:t>
+      </w:r>
+      <w:proofErr w:type="spellEnd"/>
+      <w:r>
+        <w:rPr>
+          <w:rFonts w:ascii="Times New Roman" w:eastAsia="Times New Roman" w:hAnsi="Times New Roman" w:cs="Times New Roman"/>
+          <w:b/>
+          <w:bCs/>
+          <w:kern w:val="0"/>
+          <w:sz w:val="20"/>
+          <w:szCs w:val="20"/>
+          <w:lang w:eastAsia="en-IN"/>
+          <w14:ligatures w14:val="none"/>
+        </w:rPr>
+        <w:t xml:space="preserve"> - Sabse Important)</w:t>
+      </w:r>
+    </w:p>
+    <w:p>
+      <w:pPr>
+        <w:spacing w:before="100" w:beforeAutospacing="1" w:after="100" w:afterAutospacing="1" w:line="240" w:lineRule="auto"/>
+        <w:rPr>
+          <w:rFonts w:ascii="Times New Roman" w:eastAsia="Times New Roman" w:hAnsi="Times New Roman" w:cs="Times New Roman"/>
+          <w:b/>
+          <w:bCs/>
+          <w:kern w:val="0"/>
+          <w:sz w:val="20"/>
+          <w:szCs w:val="20"/>
+          <w:lang w:eastAsia="en-IN"/>
+          <w14:ligatures w14:val="none"/>
+        </w:rPr>
+      </w:pPr>
+      <w:r>
+        <w:rPr>
+          <w:rFonts w:ascii="Times New Roman" w:eastAsia="Times New Roman" w:hAnsi="Times New Roman" w:cs="Times New Roman"/>
+          <w:b/>
+          <w:bCs/>
+          <w:kern w:val="0"/>
+          <w:sz w:val="20"/>
+          <w:szCs w:val="20"/>
+          <w:lang w:eastAsia="en-IN"/>
+          <w14:ligatures w14:val="none"/>
+        </w:rPr>
+        <w:t>│   │</w:t>
+      </w:r>
+    </w:p>
+    <w:p>
+      <w:pPr>
+        <w:spacing w:before="100" w:beforeAutospacing="1" w:after="100" w:afterAutospacing="1" w:line="240" w:lineRule="auto"/>
+        <w:rPr>
+          <w:rFonts w:ascii="Times New Roman" w:eastAsia="Times New Roman" w:hAnsi="Times New Roman" w:cs="Times New Roman"/>
+          <w:b/>
+          <w:bCs/>
+          <w:kern w:val="0"/>
+          <w:sz w:val="20"/>
+          <w:szCs w:val="20"/>
+          <w:lang w:eastAsia="en-IN"/>
+          <w14:ligatures w14:val="none"/>
+        </w:rPr>
+      </w:pPr>
+      <w:r>
+        <w:rPr>
+          <w:rFonts w:ascii="Times New Roman" w:eastAsia="Times New Roman" w:hAnsi="Times New Roman" w:cs="Times New Roman"/>
+          <w:b/>
+          <w:bCs/>
+          <w:kern w:val="0"/>
+          <w:sz w:val="20"/>
+          <w:szCs w:val="20"/>
+          <w:lang w:eastAsia="en-IN"/>
+          <w14:ligatures w14:val="none"/>
+        </w:rPr>
+        <w:t xml:space="preserve">│   ├── </w:t>
+      </w:r>
+      <w:proofErr w:type="spellStart"/>
+      <w:r>
+        <w:rPr>
+          <w:rFonts w:ascii="Times New Roman" w:eastAsia="Times New Roman" w:hAnsi="Times New Roman" w:cs="Times New Roman"/>
+          <w:b/>
+          <w:bCs/>
+          <w:kern w:val="0"/>
+          <w:sz w:val="20"/>
+          <w:szCs w:val="20"/>
+          <w:lang w:eastAsia="en-IN"/>
+          <w14:ligatures w14:val="none"/>
+        </w:rPr>
+        <w:t>api</w:t>
+      </w:r>
+      <w:proofErr w:type="spellEnd"/>
+      <w:r>
+        <w:rPr>
+          <w:rFonts w:ascii="Times New Roman" w:eastAsia="Times New Roman" w:hAnsi="Times New Roman" w:cs="Times New Roman"/>
+          <w:b/>
+          <w:bCs/>
+          <w:kern w:val="0"/>
+          <w:sz w:val="20"/>
+          <w:szCs w:val="20"/>
+          <w:lang w:eastAsia="en-IN"/>
+          <w14:ligatures w14:val="none"/>
+        </w:rPr>
+        <w:t>/                 &lt;-- ROUTES (Endpoints/URLs)</w:t>
+      </w:r>
+    </w:p>
+    <w:p>
+      <w:pPr>
+        <w:spacing w:before="100" w:beforeAutospacing="1" w:after="100" w:afterAutospacing="1" w:line="240" w:lineRule="auto"/>
+        <w:rPr>
+          <w:rFonts w:ascii="Times New Roman" w:eastAsia="Times New Roman" w:hAnsi="Times New Roman" w:cs="Times New Roman"/>
+          <w:b/>
+          <w:bCs/>
+          <w:kern w:val="0"/>
+          <w:sz w:val="20"/>
+          <w:szCs w:val="20"/>
+          <w:lang w:eastAsia="en-IN"/>
+          <w14:ligatures w14:val="none"/>
+        </w:rPr>
+      </w:pPr>
+      <w:r>
+        <w:rPr>
+          <w:rFonts w:ascii="Times New Roman" w:eastAsia="Times New Roman" w:hAnsi="Times New Roman" w:cs="Times New Roman"/>
+          <w:b/>
+          <w:bCs/>
+          <w:kern w:val="0"/>
+          <w:sz w:val="20"/>
+          <w:szCs w:val="20"/>
+          <w:lang w:eastAsia="en-IN"/>
+          <w14:ligatures w14:val="none"/>
+        </w:rPr>
+        <w:t>│   │   ├── __init__.py</w:t>
+      </w:r>
+    </w:p>
+    <w:p>
+      <w:pPr>
+        <w:spacing w:before="100" w:beforeAutospacing="1" w:after="100" w:afterAutospacing="1" w:line="240" w:lineRule="auto"/>
+        <w:rPr>
+          <w:rFonts w:ascii="Times New Roman" w:eastAsia="Times New Roman" w:hAnsi="Times New Roman" w:cs="Times New Roman"/>
+          <w:b/>
+          <w:bCs/>
+          <w:kern w:val="0"/>
+          <w:sz w:val="20"/>
+          <w:szCs w:val="20"/>
+          <w:lang w:eastAsia="en-IN"/>
+          <w14:ligatures w14:val="none"/>
+        </w:rPr>
+      </w:pPr>
+      <w:r>
+        <w:rPr>
+          <w:rFonts w:ascii="Times New Roman" w:eastAsia="Times New Roman" w:hAnsi="Times New Roman" w:cs="Times New Roman"/>
+          <w:b/>
+          <w:bCs/>
+          <w:kern w:val="0"/>
+          <w:sz w:val="20"/>
+          <w:szCs w:val="20"/>
+          <w:lang w:eastAsia="en-IN"/>
+          <w14:ligatures w14:val="none"/>
+        </w:rPr>
+        <w:t xml:space="preserve">│   │   └── routes.py     </w:t>
+      </w:r>
+      <w:proofErr w:type="gramStart"/>
+      <w:r>
+        <w:rPr>
+          <w:rFonts w:ascii="Times New Roman" w:eastAsia="Times New Roman" w:hAnsi="Times New Roman" w:cs="Times New Roman"/>
+          <w:b/>
+          <w:bCs/>
+          <w:kern w:val="0"/>
+          <w:sz w:val="20"/>
+          <w:szCs w:val="20"/>
+          <w:lang w:eastAsia="en-IN"/>
+          <w14:ligatures w14:val="none"/>
+        </w:rPr>
+        <w:t xml:space="preserve">   (</w:t>
+      </w:r>
+      <w:proofErr w:type="gramEnd"/>
+      <w:r>
+        <w:rPr>
+          <w:rFonts w:ascii="Times New Roman" w:eastAsia="Times New Roman" w:hAnsi="Times New Roman" w:cs="Times New Roman"/>
+          <w:b/>
+          <w:bCs/>
+          <w:kern w:val="0"/>
+          <w:sz w:val="20"/>
+          <w:szCs w:val="20"/>
+          <w:lang w:eastAsia="en-IN"/>
+          <w14:ligatures w14:val="none"/>
+        </w:rPr>
+        <w:t xml:space="preserve">User request </w:t>
+      </w:r>
+      <w:proofErr w:type="spellStart"/>
+      <w:r>
+        <w:rPr>
+          <w:rFonts w:ascii="Times New Roman" w:eastAsia="Times New Roman" w:hAnsi="Times New Roman" w:cs="Times New Roman"/>
+          <w:b/>
+          <w:bCs/>
+          <w:kern w:val="0"/>
+          <w:sz w:val="20"/>
+          <w:szCs w:val="20"/>
+          <w:lang w:eastAsia="en-IN"/>
+          <w14:ligatures w14:val="none"/>
+        </w:rPr>
+        <w:t>yaha</w:t>
+      </w:r>
+      <w:proofErr w:type="spellEnd"/>
+      <w:r>
+        <w:rPr>
+          <w:rFonts w:ascii="Times New Roman" w:eastAsia="Times New Roman" w:hAnsi="Times New Roman" w:cs="Times New Roman"/>
+          <w:b/>
+          <w:bCs/>
+          <w:kern w:val="0"/>
+          <w:sz w:val="20"/>
+          <w:szCs w:val="20"/>
+          <w:lang w:eastAsia="en-IN"/>
+          <w14:ligatures w14:val="none"/>
+        </w:rPr>
+        <w:t xml:space="preserve"> </w:t>
+      </w:r>
+      <w:proofErr w:type="spellStart"/>
+      <w:r>
+        <w:rPr>
+          <w:rFonts w:ascii="Times New Roman" w:eastAsia="Times New Roman" w:hAnsi="Times New Roman" w:cs="Times New Roman"/>
+          <w:b/>
+          <w:bCs/>
+          <w:kern w:val="0"/>
+          <w:sz w:val="20"/>
+          <w:szCs w:val="20"/>
+          <w:lang w:eastAsia="en-IN"/>
+          <w14:ligatures w14:val="none"/>
+        </w:rPr>
+        <w:t>aayegi</w:t>
+      </w:r>
+      <w:proofErr w:type="spellEnd"/>
+      <w:r>
+        <w:rPr>
+          <w:rFonts w:ascii="Times New Roman" w:eastAsia="Times New Roman" w:hAnsi="Times New Roman" w:cs="Times New Roman"/>
+          <w:b/>
+          <w:bCs/>
+          <w:kern w:val="0"/>
+          <w:sz w:val="20"/>
+          <w:szCs w:val="20"/>
+          <w:lang w:eastAsia="en-IN"/>
+          <w14:ligatures w14:val="none"/>
+        </w:rPr>
+        <w:t>)</w:t>
+      </w:r>
+    </w:p>
+    <w:p>
+      <w:pPr>
+        <w:spacing w:before="100" w:beforeAutospacing="1" w:after="100" w:afterAutospacing="1" w:line="240" w:lineRule="auto"/>
+        <w:rPr>
+          <w:rFonts w:ascii="Times New Roman" w:eastAsia="Times New Roman" w:hAnsi="Times New Roman" w:cs="Times New Roman"/>
+          <w:b/>
+          <w:bCs/>
+          <w:kern w:val="0"/>
+          <w:sz w:val="20"/>
+          <w:szCs w:val="20"/>
+          <w:lang w:eastAsia="en-IN"/>
+          <w14:ligatures w14:val="none"/>
+        </w:rPr>
+      </w:pPr>
+      <w:r>
+        <w:rPr>
+          <w:rFonts w:ascii="Times New Roman" w:eastAsia="Times New Roman" w:hAnsi="Times New Roman" w:cs="Times New Roman"/>
+          <w:b/>
+          <w:bCs/>
+          <w:kern w:val="0"/>
+          <w:sz w:val="20"/>
+          <w:szCs w:val="20"/>
+          <w:lang w:eastAsia="en-IN"/>
+          <w14:ligatures w14:val="none"/>
+        </w:rPr>
+        <w:t>│   │</w:t>
+      </w:r>
+    </w:p>
+    <w:p>
+      <w:pPr>
+        <w:spacing w:before="100" w:beforeAutospacing="1" w:after="100" w:afterAutospacing="1" w:line="240" w:lineRule="auto"/>
+        <w:rPr>
+          <w:rFonts w:ascii="Times New Roman" w:eastAsia="Times New Roman" w:hAnsi="Times New Roman" w:cs="Times New Roman"/>
+          <w:b/>
+          <w:bCs/>
+          <w:kern w:val="0"/>
+          <w:sz w:val="20"/>
+          <w:szCs w:val="20"/>
+          <w:lang w:eastAsia="en-IN"/>
+          <w14:ligatures w14:val="none"/>
+        </w:rPr>
+      </w:pPr>
+      <w:r>
+        <w:rPr>
+          <w:rFonts w:ascii="Times New Roman" w:eastAsia="Times New Roman" w:hAnsi="Times New Roman" w:cs="Times New Roman"/>
+          <w:b/>
+          <w:bCs/>
+          <w:kern w:val="0"/>
+          <w:sz w:val="20"/>
+          <w:szCs w:val="20"/>
+          <w:lang w:eastAsia="en-IN"/>
+          <w14:ligatures w14:val="none"/>
+        </w:rPr>
+        <w:lastRenderedPageBreak/>
+        <w:t>│   └── services/            &lt;-- THE BRAIN (AI Agents Logic)</w:t>
+      </w:r>
+    </w:p>
+    <w:p>
+      <w:pPr>
+        <w:spacing w:before="100" w:beforeAutospacing="1" w:after="100" w:afterAutospacing="1" w:line="240" w:lineRule="auto"/>
+        <w:rPr>
+          <w:rFonts w:ascii="Times New Roman" w:eastAsia="Times New Roman" w:hAnsi="Times New Roman" w:cs="Times New Roman"/>
+          <w:b/>
+          <w:bCs/>
+          <w:kern w:val="0"/>
+          <w:sz w:val="20"/>
+          <w:szCs w:val="20"/>
+          <w:lang w:eastAsia="en-IN"/>
+          <w14:ligatures w14:val="none"/>
+        </w:rPr>
+      </w:pPr>
+      <w:r>
+        <w:rPr>
+          <w:rFonts w:ascii="Times New Roman" w:eastAsia="Times New Roman" w:hAnsi="Times New Roman" w:cs="Times New Roman"/>
+          <w:b/>
+          <w:bCs/>
+          <w:kern w:val="0"/>
+          <w:sz w:val="20"/>
+          <w:szCs w:val="20"/>
+          <w:lang w:eastAsia="en-IN"/>
+          <w14:ligatures w14:val="none"/>
+        </w:rPr>
+        <w:t>│       ├── __init__.py</w:t>
+      </w:r>
+    </w:p>
+    <w:p>
+      <w:pPr>
+        <w:spacing w:before="100" w:beforeAutospacing="1" w:after="100" w:afterAutospacing="1" w:line="240" w:lineRule="auto"/>
+        <w:rPr>
+          <w:rFonts w:ascii="Times New Roman" w:eastAsia="Times New Roman" w:hAnsi="Times New Roman" w:cs="Times New Roman"/>
+          <w:b/>
+          <w:bCs/>
+          <w:kern w:val="0"/>
+          <w:sz w:val="20"/>
+          <w:szCs w:val="20"/>
+          <w:lang w:eastAsia="en-IN"/>
+          <w14:ligatures w14:val="none"/>
+        </w:rPr>
+      </w:pPr>
+      <w:r>
+        <w:rPr>
+          <w:rFonts w:ascii="Times New Roman" w:eastAsia="Times New Roman" w:hAnsi="Times New Roman" w:cs="Times New Roman"/>
+          <w:b/>
+          <w:bCs/>
+          <w:kern w:val="0"/>
+          <w:sz w:val="20"/>
+          <w:szCs w:val="20"/>
+          <w:lang w:eastAsia="en-IN"/>
+          <w14:ligatures w14:val="none"/>
+        </w:rPr>
+        <w:t xml:space="preserve">│       ├── llm_engine.py </w:t>
+      </w:r>
+      <w:proofErr w:type="gramStart"/>
+      <w:r>
+        <w:rPr>
+          <w:rFonts w:ascii="Times New Roman" w:eastAsia="Times New Roman" w:hAnsi="Times New Roman" w:cs="Times New Roman"/>
+          <w:b/>
+          <w:bCs/>
+          <w:kern w:val="0"/>
+          <w:sz w:val="20"/>
+          <w:szCs w:val="20"/>
+          <w:lang w:eastAsia="en-IN"/>
+          <w14:ligatures w14:val="none"/>
+        </w:rPr>
+        <w:t xml:space="preserve">   (</w:t>
+      </w:r>
+      <w:proofErr w:type="spellStart"/>
+      <w:proofErr w:type="gramEnd"/>
+      <w:r>
+        <w:rPr>
+          <w:rFonts w:ascii="Times New Roman" w:eastAsia="Times New Roman" w:hAnsi="Times New Roman" w:cs="Times New Roman"/>
+          <w:b/>
+          <w:bCs/>
+          <w:kern w:val="0"/>
+          <w:sz w:val="20"/>
+          <w:szCs w:val="20"/>
+          <w:lang w:eastAsia="en-IN"/>
+          <w14:ligatures w14:val="none"/>
+        </w:rPr>
+        <w:t>LangChain</w:t>
+      </w:r>
+      <w:proofErr w:type="spellEnd"/>
+      <w:r>
+        <w:rPr>
+          <w:rFonts w:ascii="Times New Roman" w:eastAsia="Times New Roman" w:hAnsi="Times New Roman" w:cs="Times New Roman"/>
+          <w:b/>
+          <w:bCs/>
+          <w:kern w:val="0"/>
+          <w:sz w:val="20"/>
+          <w:szCs w:val="20"/>
+          <w:lang w:eastAsia="en-IN"/>
+          <w14:ligatures w14:val="none"/>
+        </w:rPr>
+        <w:t xml:space="preserve"> setup)</w:t>
+      </w:r>
+    </w:p>
+    <w:p>
+      <w:pPr>
+        <w:spacing w:before="100" w:beforeAutospacing="1" w:after="100" w:afterAutospacing="1" w:line="240" w:lineRule="auto"/>
+        <w:rPr>
+          <w:rFonts w:ascii="Times New Roman" w:eastAsia="Times New Roman" w:hAnsi="Times New Roman" w:cs="Times New Roman"/>
+          <w:b/>
+          <w:bCs/>
+          <w:kern w:val="0"/>
+          <w:sz w:val="20"/>
+          <w:szCs w:val="20"/>
+          <w:lang w:eastAsia="en-IN"/>
+          <w14:ligatures w14:val="none"/>
+        </w:rPr>
+      </w:pPr>
+      <w:r>
+        <w:rPr>
+          <w:rFonts w:ascii="Times New Roman" w:eastAsia="Times New Roman" w:hAnsi="Times New Roman" w:cs="Times New Roman"/>
+          <w:b/>
+          <w:bCs/>
+          <w:kern w:val="0"/>
+          <w:sz w:val="20"/>
+          <w:szCs w:val="20"/>
+          <w:lang w:eastAsia="en-IN"/>
+          <w14:ligatures w14:val="none"/>
+        </w:rPr>
+        <w:t xml:space="preserve">│       ├── generator.py  </w:t>
+      </w:r>
+      <w:proofErr w:type="gramStart"/>
+      <w:r>
+        <w:rPr>
+          <w:rFonts w:ascii="Times New Roman" w:eastAsia="Times New Roman" w:hAnsi="Times New Roman" w:cs="Times New Roman"/>
+          <w:b/>
+          <w:bCs/>
+          <w:kern w:val="0"/>
+          <w:sz w:val="20"/>
+          <w:szCs w:val="20"/>
+          <w:lang w:eastAsia="en-IN"/>
+          <w14:ligatures w14:val="none"/>
+        </w:rPr>
+        <w:t xml:space="preserve">   (</w:t>
+      </w:r>
+      <w:proofErr w:type="spellStart"/>
+      <w:proofErr w:type="gramEnd"/>
+      <w:r>
+        <w:rPr>
+          <w:rFonts w:ascii="Times New Roman" w:eastAsia="Times New Roman" w:hAnsi="Times New Roman" w:cs="Times New Roman"/>
+          <w:b/>
+          <w:bCs/>
+          <w:kern w:val="0"/>
+          <w:sz w:val="20"/>
+          <w:szCs w:val="20"/>
+          <w:lang w:eastAsia="en-IN"/>
+          <w14:ligatures w14:val="none"/>
+        </w:rPr>
+        <w:t>Aapka</w:t>
+      </w:r>
+      <w:proofErr w:type="spellEnd"/>
+      <w:r>
+        <w:rPr>
+          <w:rFonts w:ascii="Times New Roman" w:eastAsia="Times New Roman" w:hAnsi="Times New Roman" w:cs="Times New Roman"/>
+          <w:b/>
+          <w:bCs/>
+          <w:kern w:val="0"/>
+          <w:sz w:val="20"/>
+          <w:szCs w:val="20"/>
+          <w:lang w:eastAsia="en-IN"/>
+          <w14:ligatures w14:val="none"/>
+        </w:rPr>
+        <w:t xml:space="preserve"> Agent: Text -&gt; JSON)</w:t>
+      </w:r>
+    </w:p>
+    <w:p>
+      <w:pPr>
+        <w:spacing w:before="100" w:beforeAutospacing="1" w:after="100" w:afterAutospacing="1" w:line="240" w:lineRule="auto"/>
+        <w:rPr>
+          <w:rFonts w:ascii="Times New Roman" w:eastAsia="Times New Roman" w:hAnsi="Times New Roman" w:cs="Times New Roman"/>
+          <w:b/>
+          <w:bCs/>
+          <w:kern w:val="0"/>
+          <w:sz w:val="20"/>
+          <w:szCs w:val="20"/>
+          <w:lang w:eastAsia="en-IN"/>
+          <w14:ligatures w14:val="none"/>
+        </w:rPr>
+      </w:pPr>
+      <w:r>
+        <w:rPr>
+          <w:rFonts w:ascii="Times New Roman" w:eastAsia="Times New Roman" w:hAnsi="Times New Roman" w:cs="Times New Roman"/>
+          <w:b/>
+          <w:bCs/>
+          <w:kern w:val="0"/>
+          <w:sz w:val="20"/>
+          <w:szCs w:val="20"/>
+          <w:lang w:eastAsia="en-IN"/>
+          <w14:ligatures w14:val="none"/>
+        </w:rPr>
+        <w:t xml:space="preserve">│       └── sync.py       </w:t>
+      </w:r>
+      <w:proofErr w:type="gramStart"/>
+      <w:r>
+        <w:rPr>
+          <w:rFonts w:ascii="Times New Roman" w:eastAsia="Times New Roman" w:hAnsi="Times New Roman" w:cs="Times New Roman"/>
+          <w:b/>
+          <w:bCs/>
+          <w:kern w:val="0"/>
+          <w:sz w:val="20"/>
+          <w:szCs w:val="20"/>
+          <w:lang w:eastAsia="en-IN"/>
+          <w14:ligatures w14:val="none"/>
+        </w:rPr>
+        <w:t xml:space="preserve">   (</w:t>
+      </w:r>
+      <w:proofErr w:type="gramEnd"/>
+      <w:r>
+        <w:rPr>
+          <w:rFonts w:ascii="Times New Roman" w:eastAsia="Times New Roman" w:hAnsi="Times New Roman" w:cs="Times New Roman"/>
+          <w:b/>
+          <w:bCs/>
+          <w:kern w:val="0"/>
+          <w:sz w:val="20"/>
+          <w:szCs w:val="20"/>
+          <w:lang w:eastAsia="en-IN"/>
+          <w14:ligatures w14:val="none"/>
+        </w:rPr>
+        <w:t>Friend ka Agent: Code &lt;-&gt; JSON)</w:t>
+      </w:r>
+    </w:p>
+    <w:p>
+      <w:pPr>
+        <w:spacing w:before="100" w:beforeAutospacing="1" w:after="100" w:afterAutospacing="1" w:line="240" w:lineRule="auto"/>
+        <w:rPr>
+          <w:rFonts w:ascii="Times New Roman" w:eastAsia="Times New Roman" w:hAnsi="Times New Roman" w:cs="Times New Roman"/>
+          <w:b/>
+          <w:bCs/>
+          <w:kern w:val="0"/>
+          <w:sz w:val="20"/>
+          <w:szCs w:val="20"/>
+          <w:lang w:eastAsia="en-IN"/>
+          <w14:ligatures w14:val="none"/>
+        </w:rPr>
+      </w:pPr>
+      <w:r>
+        <w:rPr>
+          <w:rFonts w:ascii="Times New Roman" w:eastAsia="Times New Roman" w:hAnsi="Times New Roman" w:cs="Times New Roman"/>
+          <w:b/>
+          <w:bCs/>
+          <w:kern w:val="0"/>
+          <w:sz w:val="20"/>
+          <w:szCs w:val="20"/>
+          <w:lang w:eastAsia="en-IN"/>
+          <w14:ligatures w14:val="none"/>
+        </w:rPr>
+        <w:t>│</w:t>
+      </w:r>
+    </w:p>
+    <w:p>
+      <w:pPr>
+        <w:spacing w:before="100" w:beforeAutospacing="1" w:after="100" w:afterAutospacing="1" w:line="240" w:lineRule="auto"/>
+        <w:rPr>
+          <w:rFonts w:ascii="Times New Roman" w:eastAsia="Times New Roman" w:hAnsi="Times New Roman" w:cs="Times New Roman"/>
+          <w:b/>
+          <w:bCs/>
+          <w:kern w:val="0"/>
+          <w:sz w:val="20"/>
+          <w:szCs w:val="20"/>
+          <w:lang w:eastAsia="en-IN"/>
+          <w14:ligatures w14:val="none"/>
+        </w:rPr>
+      </w:pPr>
+      <w:r>
+        <w:rPr>
+          <w:rFonts w:ascii="Times New Roman" w:eastAsia="Times New Roman" w:hAnsi="Times New Roman" w:cs="Times New Roman"/>
+          <w:b/>
+          <w:bCs/>
+          <w:kern w:val="0"/>
+          <w:sz w:val="20"/>
+          <w:szCs w:val="20"/>
+          <w:lang w:eastAsia="en-IN"/>
+          <w14:ligatures w14:val="none"/>
+        </w:rPr>
+        <w:t>├─</w:t>
+      </w:r>
+      <w:proofErr w:type="gramStart"/>
+      <w:r>
+        <w:rPr>
+          <w:rFonts w:ascii="Times New Roman" w:eastAsia="Times New Roman" w:hAnsi="Times New Roman" w:cs="Times New Roman"/>
+          <w:b/>
+          <w:bCs/>
+          <w:kern w:val="0"/>
+          <w:sz w:val="20"/>
+          <w:szCs w:val="20"/>
+          <w:lang w:eastAsia="en-IN"/>
+          <w14:ligatures w14:val="none"/>
+        </w:rPr>
+        <w:t>─ .env</w:t>
+      </w:r>
+      <w:proofErr w:type="gramEnd"/>
+      <w:r>
+        <w:rPr>
+          <w:rFonts w:ascii="Times New Roman" w:eastAsia="Times New Roman" w:hAnsi="Times New Roman" w:cs="Times New Roman"/>
+          <w:b/>
+          <w:bCs/>
+          <w:kern w:val="0"/>
+          <w:sz w:val="20"/>
+          <w:szCs w:val="20"/>
+          <w:lang w:eastAsia="en-IN"/>
+          <w14:ligatures w14:val="none"/>
+        </w:rPr>
+        <w:t xml:space="preserve">                     &lt;-- Secret Keys (Git me </w:t>
+      </w:r>
+      <w:proofErr w:type="spellStart"/>
+      <w:r>
+        <w:rPr>
+          <w:rFonts w:ascii="Times New Roman" w:eastAsia="Times New Roman" w:hAnsi="Times New Roman" w:cs="Times New Roman"/>
+          <w:b/>
+          <w:bCs/>
+          <w:kern w:val="0"/>
+          <w:sz w:val="20"/>
+          <w:szCs w:val="20"/>
+          <w:lang w:eastAsia="en-IN"/>
+          <w14:ligatures w14:val="none"/>
+        </w:rPr>
+        <w:t>nahi</w:t>
+      </w:r>
+      <w:proofErr w:type="spellEnd"/>
+      <w:r>
+        <w:rPr>
+          <w:rFonts w:ascii="Times New Roman" w:eastAsia="Times New Roman" w:hAnsi="Times New Roman" w:cs="Times New Roman"/>
+          <w:b/>
+          <w:bCs/>
+          <w:kern w:val="0"/>
+          <w:sz w:val="20"/>
+          <w:szCs w:val="20"/>
+          <w:lang w:eastAsia="en-IN"/>
+          <w14:ligatures w14:val="none"/>
+        </w:rPr>
+        <w:t xml:space="preserve"> </w:t>
+      </w:r>
+      <w:proofErr w:type="spellStart"/>
+      <w:r>
+        <w:rPr>
+          <w:rFonts w:ascii="Times New Roman" w:eastAsia="Times New Roman" w:hAnsi="Times New Roman" w:cs="Times New Roman"/>
+          <w:b/>
+          <w:bCs/>
+          <w:kern w:val="0"/>
+          <w:sz w:val="20"/>
+          <w:szCs w:val="20"/>
+          <w:lang w:eastAsia="en-IN"/>
+          <w14:ligatures w14:val="none"/>
+        </w:rPr>
+        <w:t>jayega</w:t>
+      </w:r>
+      <w:proofErr w:type="spellEnd"/>
+      <w:r>
+        <w:rPr>
+          <w:rFonts w:ascii="Times New Roman" w:eastAsia="Times New Roman" w:hAnsi="Times New Roman" w:cs="Times New Roman"/>
+          <w:b/>
+          <w:bCs/>
+          <w:kern w:val="0"/>
+          <w:sz w:val="20"/>
+          <w:szCs w:val="20"/>
+          <w:lang w:eastAsia="en-IN"/>
+          <w14:ligatures w14:val="none"/>
+        </w:rPr>
+        <w:t>)</w:t>
+      </w:r>
+    </w:p>
+    <w:p>
+      <w:pPr>
+        <w:spacing w:before="100" w:beforeAutospacing="1" w:after="100" w:afterAutospacing="1" w:line="240" w:lineRule="auto"/>
+        <w:rPr>
+          <w:rFonts w:ascii="Times New Roman" w:eastAsia="Times New Roman" w:hAnsi="Times New Roman" w:cs="Times New Roman"/>
+          <w:b/>
+          <w:bCs/>
+          <w:kern w:val="0"/>
+          <w:sz w:val="20"/>
+          <w:szCs w:val="20"/>
+          <w:lang w:eastAsia="en-IN"/>
+          <w14:ligatures w14:val="none"/>
+        </w:rPr>
+      </w:pPr>
+      <w:r>
+        <w:rPr>
+          <w:rFonts w:ascii="Times New Roman" w:eastAsia="Times New Roman" w:hAnsi="Times New Roman" w:cs="Times New Roman"/>
+          <w:b/>
+          <w:bCs/>
+          <w:kern w:val="0"/>
+          <w:sz w:val="20"/>
+          <w:szCs w:val="20"/>
+          <w:lang w:eastAsia="en-IN"/>
+          <w14:ligatures w14:val="none"/>
+        </w:rPr>
+        <w:t>├─</w:t>
+      </w:r>
+      <w:proofErr w:type="gramStart"/>
+      <w:r>
+        <w:rPr>
+          <w:rFonts w:ascii="Times New Roman" w:eastAsia="Times New Roman" w:hAnsi="Times New Roman" w:cs="Times New Roman"/>
+          <w:b/>
+          <w:bCs/>
+          <w:kern w:val="0"/>
+          <w:sz w:val="20"/>
+          <w:szCs w:val="20"/>
+          <w:lang w:eastAsia="en-IN"/>
+          <w14:ligatures w14:val="none"/>
+        </w:rPr>
+        <w:t>─ .</w:t>
+      </w:r>
+      <w:proofErr w:type="spellStart"/>
+      <w:r>
+        <w:rPr>
+          <w:rFonts w:ascii="Times New Roman" w:eastAsia="Times New Roman" w:hAnsi="Times New Roman" w:cs="Times New Roman"/>
+          <w:b/>
+          <w:bCs/>
+          <w:kern w:val="0"/>
+          <w:sz w:val="20"/>
+          <w:szCs w:val="20"/>
+          <w:lang w:eastAsia="en-IN"/>
+          <w14:ligatures w14:val="none"/>
+        </w:rPr>
+        <w:t>gitignore</w:t>
+      </w:r>
+      <w:proofErr w:type="spellEnd"/>
+      <w:proofErr w:type="gramEnd"/>
+      <w:r>
+        <w:rPr>
+          <w:rFonts w:ascii="Times New Roman" w:eastAsia="Times New Roman" w:hAnsi="Times New Roman" w:cs="Times New Roman"/>
+          <w:b/>
+          <w:bCs/>
+          <w:kern w:val="0"/>
+          <w:sz w:val="20"/>
+          <w:szCs w:val="20"/>
+          <w:lang w:eastAsia="en-IN"/>
+          <w14:ligatures w14:val="none"/>
+        </w:rPr>
+        <w:t xml:space="preserve">               &lt;-- Git ko </w:t>
+      </w:r>
+      <w:proofErr w:type="spellStart"/>
+      <w:r>
+        <w:rPr>
+          <w:rFonts w:ascii="Times New Roman" w:eastAsia="Times New Roman" w:hAnsi="Times New Roman" w:cs="Times New Roman"/>
+          <w:b/>
+          <w:bCs/>
+          <w:kern w:val="0"/>
+          <w:sz w:val="20"/>
+          <w:szCs w:val="20"/>
+          <w:lang w:eastAsia="en-IN"/>
+          <w14:ligatures w14:val="none"/>
+        </w:rPr>
+        <w:t>kachra</w:t>
+      </w:r>
+      <w:proofErr w:type="spellEnd"/>
+      <w:r>
+        <w:rPr>
+          <w:rFonts w:ascii="Times New Roman" w:eastAsia="Times New Roman" w:hAnsi="Times New Roman" w:cs="Times New Roman"/>
+          <w:b/>
+          <w:bCs/>
+          <w:kern w:val="0"/>
+          <w:sz w:val="20"/>
+          <w:szCs w:val="20"/>
+          <w:lang w:eastAsia="en-IN"/>
+          <w14:ligatures w14:val="none"/>
+        </w:rPr>
+        <w:t xml:space="preserve"> ignore </w:t>
+      </w:r>
+      <w:proofErr w:type="spellStart"/>
+      <w:r>
+        <w:rPr>
+          <w:rFonts w:ascii="Times New Roman" w:eastAsia="Times New Roman" w:hAnsi="Times New Roman" w:cs="Times New Roman"/>
+          <w:b/>
+          <w:bCs/>
+          <w:kern w:val="0"/>
+          <w:sz w:val="20"/>
+          <w:szCs w:val="20"/>
+          <w:lang w:eastAsia="en-IN"/>
+          <w14:ligatures w14:val="none"/>
+        </w:rPr>
+        <w:t>karne</w:t>
+      </w:r>
+      <w:proofErr w:type="spellEnd"/>
+      <w:r>
+        <w:rPr>
+          <w:rFonts w:ascii="Times New Roman" w:eastAsia="Times New Roman" w:hAnsi="Times New Roman" w:cs="Times New Roman"/>
+          <w:b/>
+          <w:bCs/>
+          <w:kern w:val="0"/>
+          <w:sz w:val="20"/>
+          <w:szCs w:val="20"/>
+          <w:lang w:eastAsia="en-IN"/>
+          <w14:ligatures w14:val="none"/>
+        </w:rPr>
+        <w:t xml:space="preserve"> ko </w:t>
+      </w:r>
+      <w:proofErr w:type="spellStart"/>
+      <w:r>
+        <w:rPr>
+          <w:rFonts w:ascii="Times New Roman" w:eastAsia="Times New Roman" w:hAnsi="Times New Roman" w:cs="Times New Roman"/>
+          <w:b/>
+          <w:bCs/>
+          <w:kern w:val="0"/>
+          <w:sz w:val="20"/>
+          <w:szCs w:val="20"/>
+          <w:lang w:eastAsia="en-IN"/>
+          <w14:ligatures w14:val="none"/>
+        </w:rPr>
+        <w:t>bolega</w:t>
+      </w:r>
+      <w:proofErr w:type="spellEnd"/>
+    </w:p>
+    <w:p>
+      <w:pPr>
+        <w:spacing w:before="100" w:beforeAutospacing="1" w:after="100" w:afterAutospacing="1" w:line="240" w:lineRule="auto"/>
+        <w:rPr>
+          <w:rFonts w:ascii="Times New Roman" w:eastAsia="Times New Roman" w:hAnsi="Times New Roman" w:cs="Times New Roman"/>
+          <w:b/>
+          <w:bCs/>
+          <w:kern w:val="0"/>
+          <w:sz w:val="20"/>
+          <w:szCs w:val="20"/>
+          <w:lang w:eastAsia="en-IN"/>
+          <w14:ligatures w14:val="none"/>
+        </w:rPr>
+      </w:pPr>
+      <w:r>
+        <w:rPr>
+          <w:rFonts w:ascii="Times New Roman" w:eastAsia="Times New Roman" w:hAnsi="Times New Roman" w:cs="Times New Roman"/>
+          <w:b/>
+          <w:bCs/>
+          <w:kern w:val="0"/>
+          <w:sz w:val="20"/>
+          <w:szCs w:val="20"/>
+          <w:lang w:eastAsia="en-IN"/>
+          <w14:ligatures w14:val="none"/>
+        </w:rPr>
+        <w:t>├── requirements.txt         &lt;-- Libraries ki list</w:t>
+      </w:r>
+    </w:p>
+    <w:p>
+      <w:pPr>
+        <w:spacing w:before="100" w:beforeAutospacing="1" w:after="100" w:afterAutospacing="1" w:line="240" w:lineRule="auto"/>
+        <w:rPr>
+          <w:rFonts w:ascii="Times New Roman" w:eastAsia="Times New Roman" w:hAnsi="Times New Roman" w:cs="Times New Roman"/>
+          <w:b/>
+          <w:bCs/>
+          <w:kern w:val="0"/>
+          <w:sz w:val="20"/>
+          <w:szCs w:val="20"/>
+          <w:lang w:eastAsia="en-IN"/>
+          <w14:ligatures w14:val="none"/>
+        </w:rPr>
+      </w:pPr>
+      <w:r>
+        <w:rPr>
+          <w:rFonts w:ascii="Times New Roman" w:eastAsia="Times New Roman" w:hAnsi="Times New Roman" w:cs="Times New Roman"/>
+          <w:b/>
+          <w:bCs/>
+          <w:kern w:val="0"/>
+          <w:sz w:val="20"/>
+          <w:szCs w:val="20"/>
+          <w:lang w:eastAsia="en-IN"/>
+          <w14:ligatures w14:val="none"/>
+        </w:rPr>
+        <w:t xml:space="preserve">└── </w:t>
+      </w:r>
+      <w:proofErr w:type="spellStart"/>
+      <w:r>
+        <w:rPr>
+          <w:rFonts w:ascii="Times New Roman" w:eastAsia="Times New Roman" w:hAnsi="Times New Roman" w:cs="Times New Roman"/>
+          <w:b/>
+          <w:bCs/>
+          <w:kern w:val="0"/>
+          <w:sz w:val="20"/>
+          <w:szCs w:val="20"/>
+          <w:lang w:eastAsia="en-IN"/>
+          <w14:ligatures w14:val="none"/>
+        </w:rPr>
+        <w:t>Dockerfile</w:t>
+      </w:r>
+      <w:proofErr w:type="spellEnd"/>
+      <w:r>
+        <w:rPr>
+          <w:rFonts w:ascii="Times New Roman" w:eastAsia="Times New Roman" w:hAnsi="Times New Roman" w:cs="Times New Roman"/>
+          <w:b/>
+          <w:bCs/>
+          <w:kern w:val="0"/>
+          <w:sz w:val="20"/>
+          <w:szCs w:val="20"/>
+          <w:lang w:eastAsia="en-IN"/>
+          <w14:ligatures w14:val="none"/>
+        </w:rPr>
+        <w:t xml:space="preserve">               &lt;-- Hugging Face Deployment </w:t>
+      </w:r>
+      <w:proofErr w:type="spellStart"/>
+      <w:r>
+        <w:rPr>
+          <w:rFonts w:ascii="Times New Roman" w:eastAsia="Times New Roman" w:hAnsi="Times New Roman" w:cs="Times New Roman"/>
+          <w:b/>
+          <w:bCs/>
+          <w:kern w:val="0"/>
+          <w:sz w:val="20"/>
+          <w:szCs w:val="20"/>
+          <w:lang w:eastAsia="en-IN"/>
+          <w14:ligatures w14:val="none"/>
+        </w:rPr>
+        <w:t>ke</w:t>
+      </w:r>
+      <w:proofErr w:type="spellEnd"/>
+      <w:r>
+        <w:rPr>
+          <w:rFonts w:ascii="Times New Roman" w:eastAsia="Times New Roman" w:hAnsi="Times New Roman" w:cs="Times New Roman"/>
+          <w:b/>
+          <w:bCs/>
+          <w:kern w:val="0"/>
+          <w:sz w:val="20"/>
+          <w:szCs w:val="20"/>
+          <w:lang w:eastAsia="en-IN"/>
+          <w14:ligatures w14:val="none"/>
+        </w:rPr>
+        <w:t xml:space="preserve"> </w:t>
+      </w:r>
+      <w:proofErr w:type="spellStart"/>
+      <w:r>
+        <w:rPr>
+          <w:rFonts w:ascii="Times New Roman" w:eastAsia="Times New Roman" w:hAnsi="Times New Roman" w:cs="Times New Roman"/>
+          <w:b/>
+          <w:bCs/>
+          <w:kern w:val="0"/>
+          <w:sz w:val="20"/>
+          <w:szCs w:val="20"/>
+          <w:lang w:eastAsia="en-IN"/>
+          <w14:ligatures w14:val="none"/>
+        </w:rPr>
+        <w:t>liye</w:t>
+      </w:r>
+      <w:proofErr w:type="spellEnd"/>
+    </w:p>
+    <w:p>
+      <w:pPr>
+        <w:spacing w:before="100" w:beforeAutospacing="1" w:after="100" w:afterAutospacing="1" w:line="240" w:lineRule="auto"/>
+        <w:rPr>
+          <w:rFonts w:ascii="Times New Roman" w:eastAsia="Times New Roman" w:hAnsi="Times New Roman" w:cs="Times New Roman"/>
+          <w:b/>
+          <w:bCs/>
+          <w:kern w:val="0"/>
+          <w:sz w:val="20"/>
+          <w:szCs w:val="20"/>
+          <w:lang w:eastAsia="en-IN"/>
+          <w14:ligatures w14:val="none"/>
+        </w:rPr>
+      </w:pPr>
+    </w:p>
+    <w:p>
+      <w:pPr>
+        <w:spacing w:before="100" w:beforeAutospacing="1" w:after="100" w:afterAutospacing="1" w:line="240" w:lineRule="auto"/>
+        <w:rPr>
+          <w:rFonts w:ascii="Times New Roman" w:eastAsia="Times New Roman" w:hAnsi="Times New Roman" w:cs="Times New Roman"/>
+          <w:b/>
+          <w:bCs/>
+          <w:kern w:val="0"/>
+          <w:sz w:val="20"/>
+          <w:szCs w:val="20"/>
+          <w:lang w:eastAsia="en-IN"/>
+          <w14:ligatures w14:val="none"/>
+        </w:rPr>
+      </w:pPr>
+    </w:p>
+    <w:p>
+      <w:pPr>
+        <w:spacing w:before="100" w:beforeAutospacing="1" w:after="100" w:afterAutospacing="1" w:line="240" w:lineRule="auto"/>
+        <w:rPr>
+          <w:rFonts w:ascii="Times New Roman" w:eastAsia="Times New Roman" w:hAnsi="Times New Roman" w:cs="Times New Roman"/>
+          <w:b/>
+          <w:bCs/>
+          <w:kern w:val="0"/>
+          <w:sz w:val="20"/>
+          <w:szCs w:val="20"/>
+          <w:lang w:eastAsia="en-IN"/>
+          <w14:ligatures w14:val="none"/>
+        </w:rPr>
+      </w:pPr>
+    </w:p>
+    <w:p>
+      <w:pPr>
+        <w:spacing w:before="100" w:beforeAutospacing="1" w:after="100" w:afterAutospacing="1" w:line="240" w:lineRule="auto"/>
+        <w:rPr>
+          <w:rFonts w:ascii="Times New Roman" w:eastAsia="Times New Roman" w:hAnsi="Times New Roman" w:cs="Times New Roman"/>
+          <w:b/>
+          <w:bCs/>
+          <w:kern w:val="0"/>
+          <w:sz w:val="28"/>
+          <w:szCs w:val="28"/>
+          <w:lang w:eastAsia="en-IN"/>
+          <w14:ligatures w14:val="none"/>
+        </w:rPr>
+      </w:pPr>
+    </w:p>
+    <w:p>
+      <w:pPr>
+        <w:spacing w:before="100" w:beforeAutospacing="1" w:after="100" w:afterAutospacing="1" w:line="240" w:lineRule="auto"/>
+        <w:rPr>
+          <w:rFonts w:ascii="Times New Roman" w:eastAsia="Times New Roman" w:hAnsi="Times New Roman" w:cs="Times New Roman"/>
+          <w:b/>
+          <w:bCs/>
+          <w:kern w:val="0"/>
           <w:sz w:val="56"/>
           <w:szCs w:val="56"/>
           <w:lang w:eastAsia="en-IN"/>

</xml_diff>

<commit_message>
docs: update Phase 1 document and create temporary Word file.
</commit_message>
<xml_diff>
--- a/Phase 1.docx
+++ b/Phase 1.docx
@@ -24735,7 +24735,7 @@
           <w14:ligatures w14:val="none"/>
         </w:rPr>
         <w:pict>
-          <v:rect id="_x0000_i1037" style="width:0;height:1.5pt" o:hralign="center" o:hrstd="t" o:hr="t" fillcolor="#a0a0a0" stroked="f"/>
+          <v:rect id="_x0000_i1036" style="width:0;height:1.5pt" o:hralign="center" o:hrstd="t" o:hr="t" fillcolor="#a0a0a0" stroked="f"/>
         </w:pict>
       </w:r>
     </w:p>
@@ -25398,7 +25398,7 @@
           <w14:ligatures w14:val="none"/>
         </w:rPr>
         <w:pict>
-          <v:rect id="_x0000_i1038" style="width:0;height:1.5pt" o:hralign="center" o:hrstd="t" o:hr="t" fillcolor="#a0a0a0" stroked="f"/>
+          <v:rect id="_x0000_i1037" style="width:0;height:1.5pt" o:hralign="center" o:hrstd="t" o:hr="t" fillcolor="#a0a0a0" stroked="f"/>
         </w:pict>
       </w:r>
     </w:p>
@@ -26284,31 +26284,7 @@
           <w:lang w:eastAsia="en-IN"/>
           <w14:ligatures w14:val="none"/>
         </w:rPr>
-        <w:t xml:space="preserve"> convert </w:t>
-      </w:r>
-      <w:proofErr w:type="spellStart"/>
-      <w:r>
-        <w:rPr>
-          <w:rFonts w:ascii="Times New Roman" w:eastAsia="Times New Roman" w:hAnsi="Times New Roman" w:cs="Times New Roman"/>
-          <w:kern w:val="0"/>
-          <w:sz w:val="32"/>
-          <w:szCs w:val="32"/>
-          <w:lang w:eastAsia="en-IN"/>
-          <w14:ligatures w14:val="none"/>
-        </w:rPr>
-        <w:t>karega</w:t>
-      </w:r>
-      <w:proofErr w:type="spellEnd"/>
-      <w:r>
-        <w:rPr>
-          <w:rFonts w:ascii="Times New Roman" w:eastAsia="Times New Roman" w:hAnsi="Times New Roman" w:cs="Times New Roman"/>
-          <w:kern w:val="0"/>
-          <w:sz w:val="32"/>
-          <w:szCs w:val="32"/>
-          <w:lang w:eastAsia="en-IN"/>
-          <w14:ligatures w14:val="none"/>
-        </w:rPr>
-        <w:t>.</w:t>
+        <w:t xml:space="preserve"> convert karega.</w:t>
       </w:r>
     </w:p>
     <w:p>
@@ -28681,7 +28657,7 @@
           <w14:ligatures w14:val="none"/>
         </w:rPr>
         <w:pict>
-          <v:rect id="_x0000_i1047" style="width:0;height:1.5pt" o:hralign="center" o:hrstd="t" o:hr="t" fillcolor="#a0a0a0" stroked="f"/>
+          <v:rect id="_x0000_i1038" style="width:0;height:1.5pt" o:hralign="center" o:hrstd="t" o:hr="t" fillcolor="#a0a0a0" stroked="f"/>
         </w:pict>
       </w:r>
     </w:p>
@@ -31349,10 +31325,12 @@
           <w:lang w:eastAsia="en-IN"/>
           <w14:ligatures w14:val="none"/>
         </w:rPr>
-        <w:t xml:space="preserve"> </w:t>
-      </w:r>
-      <w:proofErr w:type="spellStart"/>
-      <w:r>
+        <w:t xml:space="preserve"> liye</w:t>
+      </w:r>
+    </w:p>
+    <w:p>
+      <w:pPr>
+        <w:spacing w:before="100" w:beforeAutospacing="1" w:after="100" w:afterAutospacing="1" w:line="240" w:lineRule="auto"/>
         <w:rPr>
           <w:rFonts w:ascii="Times New Roman" w:eastAsia="Times New Roman" w:hAnsi="Times New Roman" w:cs="Times New Roman"/>
           <w:b/>
@@ -31363,9 +31341,7 @@
           <w:lang w:eastAsia="en-IN"/>
           <w14:ligatures w14:val="none"/>
         </w:rPr>
-        <w:t>liye</w:t>
-      </w:r>
-      <w:proofErr w:type="spellEnd"/>
+      </w:pPr>
     </w:p>
     <w:p>
       <w:pPr>
@@ -31405,8 +31381,8 @@
           <w:b/>
           <w:bCs/>
           <w:kern w:val="0"/>
-          <w:sz w:val="20"/>
-          <w:szCs w:val="20"/>
+          <w:sz w:val="28"/>
+          <w:szCs w:val="28"/>
           <w:lang w:eastAsia="en-IN"/>
           <w14:ligatures w14:val="none"/>
         </w:rPr>
@@ -31426,6 +31402,20 @@
           <w14:ligatures w14:val="none"/>
         </w:rPr>
       </w:pPr>
+      <w:r>
+        <w:rPr>
+          <w:rFonts w:ascii="Times New Roman" w:eastAsia="Times New Roman" w:hAnsi="Times New Roman" w:cs="Times New Roman"/>
+          <w:b/>
+          <w:bCs/>
+          <w:kern w:val="0"/>
+          <w:sz w:val="56"/>
+          <w:szCs w:val="56"/>
+          <w:highlight w:val="yellow"/>
+          <w:lang w:eastAsia="en-IN"/>
+          <w14:ligatures w14:val="none"/>
+        </w:rPr>
+        <w:t>THE CLOUD- Learning:</w:t>
+      </w:r>
     </w:p>
     <w:p>
       <w:pPr>
@@ -31435,8 +31425,1146 @@
           <w:b/>
           <w:bCs/>
           <w:kern w:val="0"/>
-          <w:sz w:val="56"/>
-          <w:szCs w:val="56"/>
+          <w:sz w:val="28"/>
+          <w:szCs w:val="28"/>
+          <w:lang w:eastAsia="en-IN"/>
+          <w14:ligatures w14:val="none"/>
+        </w:rPr>
+      </w:pPr>
+    </w:p>
+    <w:p>
+      <w:pPr>
+        <w:spacing w:before="100" w:beforeAutospacing="1" w:after="100" w:afterAutospacing="1" w:line="240" w:lineRule="auto"/>
+        <w:outlineLvl w:val="2"/>
+        <w:rPr>
+          <w:rFonts w:ascii="Times New Roman" w:eastAsia="Times New Roman" w:hAnsi="Times New Roman" w:cs="Times New Roman"/>
+          <w:b/>
+          <w:bCs/>
+          <w:kern w:val="0"/>
+          <w:sz w:val="27"/>
+          <w:szCs w:val="27"/>
+          <w:lang w:eastAsia="en-IN"/>
+          <w14:ligatures w14:val="none"/>
+        </w:rPr>
+      </w:pPr>
+      <w:r>
+        <w:rPr>
+          <w:rFonts w:ascii="Segoe UI Emoji" w:eastAsia="Times New Roman" w:hAnsi="Segoe UI Emoji" w:cs="Segoe UI Emoji"/>
+          <w:b/>
+          <w:bCs/>
+          <w:kern w:val="0"/>
+          <w:sz w:val="27"/>
+          <w:szCs w:val="27"/>
+          <w:lang w:eastAsia="en-IN"/>
+          <w14:ligatures w14:val="none"/>
+        </w:rPr>
+        <w:t>🗓️</w:t>
+      </w:r>
+      <w:r>
+        <w:rPr>
+          <w:rFonts w:ascii="Times New Roman" w:eastAsia="Times New Roman" w:hAnsi="Times New Roman" w:cs="Times New Roman"/>
+          <w:b/>
+          <w:bCs/>
+          <w:kern w:val="0"/>
+          <w:sz w:val="27"/>
+          <w:szCs w:val="27"/>
+          <w:lang w:eastAsia="en-IN"/>
+          <w14:ligatures w14:val="none"/>
+        </w:rPr>
+        <w:t xml:space="preserve"> Phase 1: The Foundation (AWS Overview &amp; Security)</w:t>
+      </w:r>
+    </w:p>
+    <w:p>
+      <w:pPr>
+        <w:numPr>
+          <w:ilvl w:val="0"/>
+          <w:numId w:val="34"/>
+        </w:numPr>
+        <w:spacing w:before="100" w:beforeAutospacing="1" w:after="100" w:afterAutospacing="1" w:line="240" w:lineRule="auto"/>
+        <w:rPr>
+          <w:rFonts w:ascii="Times New Roman" w:eastAsia="Times New Roman" w:hAnsi="Times New Roman" w:cs="Times New Roman"/>
+          <w:kern w:val="0"/>
+          <w:lang w:eastAsia="en-IN"/>
+          <w14:ligatures w14:val="none"/>
+        </w:rPr>
+      </w:pPr>
+      <w:r>
+        <w:rPr>
+          <w:rFonts w:ascii="Times New Roman" w:eastAsia="Times New Roman" w:hAnsi="Times New Roman" w:cs="Times New Roman"/>
+          <w:b/>
+          <w:bCs/>
+          <w:kern w:val="0"/>
+          <w:lang w:eastAsia="en-IN"/>
+          <w14:ligatures w14:val="none"/>
+        </w:rPr>
+        <w:t xml:space="preserve">Cloud Computing Kya </w:t>
+      </w:r>
+      <w:proofErr w:type="spellStart"/>
+      <w:r>
+        <w:rPr>
+          <w:rFonts w:ascii="Times New Roman" w:eastAsia="Times New Roman" w:hAnsi="Times New Roman" w:cs="Times New Roman"/>
+          <w:b/>
+          <w:bCs/>
+          <w:kern w:val="0"/>
+          <w:lang w:eastAsia="en-IN"/>
+          <w14:ligatures w14:val="none"/>
+        </w:rPr>
+        <w:t>hai</w:t>
+      </w:r>
+      <w:proofErr w:type="spellEnd"/>
+      <w:r>
+        <w:rPr>
+          <w:rFonts w:ascii="Times New Roman" w:eastAsia="Times New Roman" w:hAnsi="Times New Roman" w:cs="Times New Roman"/>
+          <w:b/>
+          <w:bCs/>
+          <w:kern w:val="0"/>
+          <w:lang w:eastAsia="en-IN"/>
+          <w14:ligatures w14:val="none"/>
+        </w:rPr>
+        <w:t>?</w:t>
+      </w:r>
+      <w:r>
+        <w:rPr>
+          <w:rFonts w:ascii="Times New Roman" w:eastAsia="Times New Roman" w:hAnsi="Times New Roman" w:cs="Times New Roman"/>
+          <w:kern w:val="0"/>
+          <w:lang w:eastAsia="en-IN"/>
+          <w14:ligatures w14:val="none"/>
+        </w:rPr>
+        <w:t xml:space="preserve"> (On-premise vs Cloud - kyu shift </w:t>
+      </w:r>
+      <w:proofErr w:type="spellStart"/>
+      <w:r>
+        <w:rPr>
+          <w:rFonts w:ascii="Times New Roman" w:eastAsia="Times New Roman" w:hAnsi="Times New Roman" w:cs="Times New Roman"/>
+          <w:kern w:val="0"/>
+          <w:lang w:eastAsia="en-IN"/>
+          <w14:ligatures w14:val="none"/>
+        </w:rPr>
+        <w:t>karein</w:t>
+      </w:r>
+      <w:proofErr w:type="spellEnd"/>
+      <w:r>
+        <w:rPr>
+          <w:rFonts w:ascii="Times New Roman" w:eastAsia="Times New Roman" w:hAnsi="Times New Roman" w:cs="Times New Roman"/>
+          <w:kern w:val="0"/>
+          <w:lang w:eastAsia="en-IN"/>
+          <w14:ligatures w14:val="none"/>
+        </w:rPr>
+        <w:t>?)</w:t>
+      </w:r>
+    </w:p>
+    <w:p>
+      <w:pPr>
+        <w:numPr>
+          <w:ilvl w:val="0"/>
+          <w:numId w:val="34"/>
+        </w:numPr>
+        <w:spacing w:before="100" w:beforeAutospacing="1" w:after="100" w:afterAutospacing="1" w:line="240" w:lineRule="auto"/>
+        <w:rPr>
+          <w:rFonts w:ascii="Times New Roman" w:eastAsia="Times New Roman" w:hAnsi="Times New Roman" w:cs="Times New Roman"/>
+          <w:kern w:val="0"/>
+          <w:lang w:eastAsia="en-IN"/>
+          <w14:ligatures w14:val="none"/>
+        </w:rPr>
+      </w:pPr>
+      <w:r>
+        <w:rPr>
+          <w:rFonts w:ascii="Times New Roman" w:eastAsia="Times New Roman" w:hAnsi="Times New Roman" w:cs="Times New Roman"/>
+          <w:b/>
+          <w:bCs/>
+          <w:kern w:val="0"/>
+          <w:lang w:eastAsia="en-IN"/>
+          <w14:ligatures w14:val="none"/>
+        </w:rPr>
+        <w:t>AWS Global Infrastructure:</w:t>
+      </w:r>
+      <w:r>
+        <w:rPr>
+          <w:rFonts w:ascii="Times New Roman" w:eastAsia="Times New Roman" w:hAnsi="Times New Roman" w:cs="Times New Roman"/>
+          <w:kern w:val="0"/>
+          <w:lang w:eastAsia="en-IN"/>
+          <w14:ligatures w14:val="none"/>
+        </w:rPr>
+        <w:t xml:space="preserve"> Regions aur Availability Zones (Server physical location kyu matter </w:t>
+      </w:r>
+      <w:proofErr w:type="spellStart"/>
+      <w:r>
+        <w:rPr>
+          <w:rFonts w:ascii="Times New Roman" w:eastAsia="Times New Roman" w:hAnsi="Times New Roman" w:cs="Times New Roman"/>
+          <w:kern w:val="0"/>
+          <w:lang w:eastAsia="en-IN"/>
+          <w14:ligatures w14:val="none"/>
+        </w:rPr>
+        <w:t>karti</w:t>
+      </w:r>
+      <w:proofErr w:type="spellEnd"/>
+      <w:r>
+        <w:rPr>
+          <w:rFonts w:ascii="Times New Roman" w:eastAsia="Times New Roman" w:hAnsi="Times New Roman" w:cs="Times New Roman"/>
+          <w:kern w:val="0"/>
+          <w:lang w:eastAsia="en-IN"/>
+          <w14:ligatures w14:val="none"/>
+        </w:rPr>
+        <w:t xml:space="preserve"> </w:t>
+      </w:r>
+      <w:proofErr w:type="spellStart"/>
+      <w:r>
+        <w:rPr>
+          <w:rFonts w:ascii="Times New Roman" w:eastAsia="Times New Roman" w:hAnsi="Times New Roman" w:cs="Times New Roman"/>
+          <w:kern w:val="0"/>
+          <w:lang w:eastAsia="en-IN"/>
+          <w14:ligatures w14:val="none"/>
+        </w:rPr>
+        <w:t>hai</w:t>
+      </w:r>
+      <w:proofErr w:type="spellEnd"/>
+      <w:r>
+        <w:rPr>
+          <w:rFonts w:ascii="Times New Roman" w:eastAsia="Times New Roman" w:hAnsi="Times New Roman" w:cs="Times New Roman"/>
+          <w:kern w:val="0"/>
+          <w:lang w:eastAsia="en-IN"/>
+          <w14:ligatures w14:val="none"/>
+        </w:rPr>
+        <w:t>).</w:t>
+      </w:r>
+    </w:p>
+    <w:p>
+      <w:pPr>
+        <w:numPr>
+          <w:ilvl w:val="0"/>
+          <w:numId w:val="34"/>
+        </w:numPr>
+        <w:spacing w:before="100" w:beforeAutospacing="1" w:after="100" w:afterAutospacing="1" w:line="240" w:lineRule="auto"/>
+        <w:rPr>
+          <w:rFonts w:ascii="Times New Roman" w:eastAsia="Times New Roman" w:hAnsi="Times New Roman" w:cs="Times New Roman"/>
+          <w:kern w:val="0"/>
+          <w:lang w:eastAsia="en-IN"/>
+          <w14:ligatures w14:val="none"/>
+        </w:rPr>
+      </w:pPr>
+      <w:r>
+        <w:rPr>
+          <w:rFonts w:ascii="Times New Roman" w:eastAsia="Times New Roman" w:hAnsi="Times New Roman" w:cs="Times New Roman"/>
+          <w:b/>
+          <w:bCs/>
+          <w:kern w:val="0"/>
+          <w:lang w:eastAsia="en-IN"/>
+          <w14:ligatures w14:val="none"/>
+        </w:rPr>
+        <w:t>Security (IAM):</w:t>
+      </w:r>
+      <w:r>
+        <w:rPr>
+          <w:rFonts w:ascii="Times New Roman" w:eastAsia="Times New Roman" w:hAnsi="Times New Roman" w:cs="Times New Roman"/>
+          <w:kern w:val="0"/>
+          <w:lang w:eastAsia="en-IN"/>
+          <w14:ligatures w14:val="none"/>
+        </w:rPr>
+        <w:t xml:space="preserve"> Users, Roles, aur Policies (Kaun </w:t>
+      </w:r>
+      <w:proofErr w:type="spellStart"/>
+      <w:r>
+        <w:rPr>
+          <w:rFonts w:ascii="Times New Roman" w:eastAsia="Times New Roman" w:hAnsi="Times New Roman" w:cs="Times New Roman"/>
+          <w:kern w:val="0"/>
+          <w:lang w:eastAsia="en-IN"/>
+          <w14:ligatures w14:val="none"/>
+        </w:rPr>
+        <w:t>kya</w:t>
+      </w:r>
+      <w:proofErr w:type="spellEnd"/>
+      <w:r>
+        <w:rPr>
+          <w:rFonts w:ascii="Times New Roman" w:eastAsia="Times New Roman" w:hAnsi="Times New Roman" w:cs="Times New Roman"/>
+          <w:kern w:val="0"/>
+          <w:lang w:eastAsia="en-IN"/>
+          <w14:ligatures w14:val="none"/>
+        </w:rPr>
+        <w:t xml:space="preserve"> access </w:t>
+      </w:r>
+      <w:proofErr w:type="spellStart"/>
+      <w:r>
+        <w:rPr>
+          <w:rFonts w:ascii="Times New Roman" w:eastAsia="Times New Roman" w:hAnsi="Times New Roman" w:cs="Times New Roman"/>
+          <w:kern w:val="0"/>
+          <w:lang w:eastAsia="en-IN"/>
+          <w14:ligatures w14:val="none"/>
+        </w:rPr>
+        <w:t>kar</w:t>
+      </w:r>
+      <w:proofErr w:type="spellEnd"/>
+      <w:r>
+        <w:rPr>
+          <w:rFonts w:ascii="Times New Roman" w:eastAsia="Times New Roman" w:hAnsi="Times New Roman" w:cs="Times New Roman"/>
+          <w:kern w:val="0"/>
+          <w:lang w:eastAsia="en-IN"/>
+          <w14:ligatures w14:val="none"/>
+        </w:rPr>
+        <w:t xml:space="preserve"> </w:t>
+      </w:r>
+      <w:proofErr w:type="spellStart"/>
+      <w:r>
+        <w:rPr>
+          <w:rFonts w:ascii="Times New Roman" w:eastAsia="Times New Roman" w:hAnsi="Times New Roman" w:cs="Times New Roman"/>
+          <w:kern w:val="0"/>
+          <w:lang w:eastAsia="en-IN"/>
+          <w14:ligatures w14:val="none"/>
+        </w:rPr>
+        <w:t>sakta</w:t>
+      </w:r>
+      <w:proofErr w:type="spellEnd"/>
+      <w:r>
+        <w:rPr>
+          <w:rFonts w:ascii="Times New Roman" w:eastAsia="Times New Roman" w:hAnsi="Times New Roman" w:cs="Times New Roman"/>
+          <w:kern w:val="0"/>
+          <w:lang w:eastAsia="en-IN"/>
+          <w14:ligatures w14:val="none"/>
+        </w:rPr>
+        <w:t xml:space="preserve"> </w:t>
+      </w:r>
+      <w:proofErr w:type="spellStart"/>
+      <w:r>
+        <w:rPr>
+          <w:rFonts w:ascii="Times New Roman" w:eastAsia="Times New Roman" w:hAnsi="Times New Roman" w:cs="Times New Roman"/>
+          <w:kern w:val="0"/>
+          <w:lang w:eastAsia="en-IN"/>
+          <w14:ligatures w14:val="none"/>
+        </w:rPr>
+        <w:t>hai</w:t>
+      </w:r>
+      <w:proofErr w:type="spellEnd"/>
+      <w:r>
+        <w:rPr>
+          <w:rFonts w:ascii="Times New Roman" w:eastAsia="Times New Roman" w:hAnsi="Times New Roman" w:cs="Times New Roman"/>
+          <w:kern w:val="0"/>
+          <w:lang w:eastAsia="en-IN"/>
+          <w14:ligatures w14:val="none"/>
+        </w:rPr>
+        <w:t xml:space="preserve"> - </w:t>
+      </w:r>
+      <w:proofErr w:type="spellStart"/>
+      <w:r>
+        <w:rPr>
+          <w:rFonts w:ascii="Times New Roman" w:eastAsia="Times New Roman" w:hAnsi="Times New Roman" w:cs="Times New Roman"/>
+          <w:kern w:val="0"/>
+          <w:lang w:eastAsia="en-IN"/>
+          <w14:ligatures w14:val="none"/>
+        </w:rPr>
+        <w:t>sabse</w:t>
+      </w:r>
+      <w:proofErr w:type="spellEnd"/>
+      <w:r>
+        <w:rPr>
+          <w:rFonts w:ascii="Times New Roman" w:eastAsia="Times New Roman" w:hAnsi="Times New Roman" w:cs="Times New Roman"/>
+          <w:kern w:val="0"/>
+          <w:lang w:eastAsia="en-IN"/>
+          <w14:ligatures w14:val="none"/>
+        </w:rPr>
+        <w:t xml:space="preserve"> important part).</w:t>
+      </w:r>
+    </w:p>
+    <w:p>
+      <w:pPr>
+        <w:spacing w:before="100" w:beforeAutospacing="1" w:after="100" w:afterAutospacing="1" w:line="240" w:lineRule="auto"/>
+        <w:outlineLvl w:val="2"/>
+        <w:rPr>
+          <w:rFonts w:ascii="Times New Roman" w:eastAsia="Times New Roman" w:hAnsi="Times New Roman" w:cs="Times New Roman"/>
+          <w:b/>
+          <w:bCs/>
+          <w:kern w:val="0"/>
+          <w:sz w:val="27"/>
+          <w:szCs w:val="27"/>
+          <w:lang w:eastAsia="en-IN"/>
+          <w14:ligatures w14:val="none"/>
+        </w:rPr>
+      </w:pPr>
+      <w:r>
+        <w:rPr>
+          <w:rFonts w:ascii="Segoe UI Emoji" w:eastAsia="Times New Roman" w:hAnsi="Segoe UI Emoji" w:cs="Segoe UI Emoji"/>
+          <w:b/>
+          <w:bCs/>
+          <w:kern w:val="0"/>
+          <w:sz w:val="27"/>
+          <w:szCs w:val="27"/>
+          <w:lang w:eastAsia="en-IN"/>
+          <w14:ligatures w14:val="none"/>
+        </w:rPr>
+        <w:t>💻</w:t>
+      </w:r>
+      <w:r>
+        <w:rPr>
+          <w:rFonts w:ascii="Times New Roman" w:eastAsia="Times New Roman" w:hAnsi="Times New Roman" w:cs="Times New Roman"/>
+          <w:b/>
+          <w:bCs/>
+          <w:kern w:val="0"/>
+          <w:sz w:val="27"/>
+          <w:szCs w:val="27"/>
+          <w:lang w:eastAsia="en-IN"/>
+          <w14:ligatures w14:val="none"/>
+        </w:rPr>
+        <w:t xml:space="preserve"> Phase 2: Compute &amp; Networking (Processing Power)</w:t>
+      </w:r>
+    </w:p>
+    <w:p>
+      <w:pPr>
+        <w:numPr>
+          <w:ilvl w:val="0"/>
+          <w:numId w:val="35"/>
+        </w:numPr>
+        <w:spacing w:before="100" w:beforeAutospacing="1" w:after="100" w:afterAutospacing="1" w:line="240" w:lineRule="auto"/>
+        <w:rPr>
+          <w:rFonts w:ascii="Times New Roman" w:eastAsia="Times New Roman" w:hAnsi="Times New Roman" w:cs="Times New Roman"/>
+          <w:kern w:val="0"/>
+          <w:lang w:eastAsia="en-IN"/>
+          <w14:ligatures w14:val="none"/>
+        </w:rPr>
+      </w:pPr>
+      <w:r>
+        <w:rPr>
+          <w:rFonts w:ascii="Times New Roman" w:eastAsia="Times New Roman" w:hAnsi="Times New Roman" w:cs="Times New Roman"/>
+          <w:b/>
+          <w:bCs/>
+          <w:kern w:val="0"/>
+          <w:lang w:eastAsia="en-IN"/>
+          <w14:ligatures w14:val="none"/>
+        </w:rPr>
+        <w:t>Compute:</w:t>
+      </w:r>
+      <w:r>
+        <w:rPr>
+          <w:rFonts w:ascii="Times New Roman" w:eastAsia="Times New Roman" w:hAnsi="Times New Roman" w:cs="Times New Roman"/>
+          <w:kern w:val="0"/>
+          <w:lang w:eastAsia="en-IN"/>
+          <w14:ligatures w14:val="none"/>
+        </w:rPr>
+        <w:t xml:space="preserve"> EC2 (Virtual Machines) vs Lambda (Serverless - Code without servers).</w:t>
+      </w:r>
+    </w:p>
+    <w:p>
+      <w:pPr>
+        <w:numPr>
+          <w:ilvl w:val="0"/>
+          <w:numId w:val="35"/>
+        </w:numPr>
+        <w:spacing w:before="100" w:beforeAutospacing="1" w:after="100" w:afterAutospacing="1" w:line="240" w:lineRule="auto"/>
+        <w:rPr>
+          <w:rFonts w:ascii="Times New Roman" w:eastAsia="Times New Roman" w:hAnsi="Times New Roman" w:cs="Times New Roman"/>
+          <w:kern w:val="0"/>
+          <w:lang w:eastAsia="en-IN"/>
+          <w14:ligatures w14:val="none"/>
+        </w:rPr>
+      </w:pPr>
+      <w:r>
+        <w:rPr>
+          <w:rFonts w:ascii="Times New Roman" w:eastAsia="Times New Roman" w:hAnsi="Times New Roman" w:cs="Times New Roman"/>
+          <w:b/>
+          <w:bCs/>
+          <w:kern w:val="0"/>
+          <w:lang w:eastAsia="en-IN"/>
+          <w14:ligatures w14:val="none"/>
+        </w:rPr>
+        <w:t>Networking (VPC):</w:t>
+      </w:r>
+      <w:r>
+        <w:rPr>
+          <w:rFonts w:ascii="Times New Roman" w:eastAsia="Times New Roman" w:hAnsi="Times New Roman" w:cs="Times New Roman"/>
+          <w:kern w:val="0"/>
+          <w:lang w:eastAsia="en-IN"/>
+          <w14:ligatures w14:val="none"/>
+        </w:rPr>
+        <w:t xml:space="preserve"> Cloud </w:t>
+      </w:r>
+      <w:proofErr w:type="spellStart"/>
+      <w:r>
+        <w:rPr>
+          <w:rFonts w:ascii="Times New Roman" w:eastAsia="Times New Roman" w:hAnsi="Times New Roman" w:cs="Times New Roman"/>
+          <w:kern w:val="0"/>
+          <w:lang w:eastAsia="en-IN"/>
+          <w14:ligatures w14:val="none"/>
+        </w:rPr>
+        <w:t>mein</w:t>
+      </w:r>
+      <w:proofErr w:type="spellEnd"/>
+      <w:r>
+        <w:rPr>
+          <w:rFonts w:ascii="Times New Roman" w:eastAsia="Times New Roman" w:hAnsi="Times New Roman" w:cs="Times New Roman"/>
+          <w:kern w:val="0"/>
+          <w:lang w:eastAsia="en-IN"/>
+          <w14:ligatures w14:val="none"/>
+        </w:rPr>
+        <w:t xml:space="preserve"> </w:t>
+      </w:r>
+      <w:proofErr w:type="spellStart"/>
+      <w:r>
+        <w:rPr>
+          <w:rFonts w:ascii="Times New Roman" w:eastAsia="Times New Roman" w:hAnsi="Times New Roman" w:cs="Times New Roman"/>
+          <w:kern w:val="0"/>
+          <w:lang w:eastAsia="en-IN"/>
+          <w14:ligatures w14:val="none"/>
+        </w:rPr>
+        <w:t>apna</w:t>
+      </w:r>
+      <w:proofErr w:type="spellEnd"/>
+      <w:r>
+        <w:rPr>
+          <w:rFonts w:ascii="Times New Roman" w:eastAsia="Times New Roman" w:hAnsi="Times New Roman" w:cs="Times New Roman"/>
+          <w:kern w:val="0"/>
+          <w:lang w:eastAsia="en-IN"/>
+          <w14:ligatures w14:val="none"/>
+        </w:rPr>
+        <w:t xml:space="preserve"> private network </w:t>
+      </w:r>
+      <w:proofErr w:type="spellStart"/>
+      <w:r>
+        <w:rPr>
+          <w:rFonts w:ascii="Times New Roman" w:eastAsia="Times New Roman" w:hAnsi="Times New Roman" w:cs="Times New Roman"/>
+          <w:kern w:val="0"/>
+          <w:lang w:eastAsia="en-IN"/>
+          <w14:ligatures w14:val="none"/>
+        </w:rPr>
+        <w:t>kaise</w:t>
+      </w:r>
+      <w:proofErr w:type="spellEnd"/>
+      <w:r>
+        <w:rPr>
+          <w:rFonts w:ascii="Times New Roman" w:eastAsia="Times New Roman" w:hAnsi="Times New Roman" w:cs="Times New Roman"/>
+          <w:kern w:val="0"/>
+          <w:lang w:eastAsia="en-IN"/>
+          <w14:ligatures w14:val="none"/>
+        </w:rPr>
+        <w:t xml:space="preserve"> </w:t>
+      </w:r>
+      <w:proofErr w:type="spellStart"/>
+      <w:r>
+        <w:rPr>
+          <w:rFonts w:ascii="Times New Roman" w:eastAsia="Times New Roman" w:hAnsi="Times New Roman" w:cs="Times New Roman"/>
+          <w:kern w:val="0"/>
+          <w:lang w:eastAsia="en-IN"/>
+          <w14:ligatures w14:val="none"/>
+        </w:rPr>
+        <w:t>banayein</w:t>
+      </w:r>
+      <w:proofErr w:type="spellEnd"/>
+      <w:r>
+        <w:rPr>
+          <w:rFonts w:ascii="Times New Roman" w:eastAsia="Times New Roman" w:hAnsi="Times New Roman" w:cs="Times New Roman"/>
+          <w:kern w:val="0"/>
+          <w:lang w:eastAsia="en-IN"/>
+          <w14:ligatures w14:val="none"/>
+        </w:rPr>
+        <w:t xml:space="preserve"> </w:t>
+      </w:r>
+      <w:proofErr w:type="spellStart"/>
+      <w:r>
+        <w:rPr>
+          <w:rFonts w:ascii="Times New Roman" w:eastAsia="Times New Roman" w:hAnsi="Times New Roman" w:cs="Times New Roman"/>
+          <w:kern w:val="0"/>
+          <w:lang w:eastAsia="en-IN"/>
+          <w14:ligatures w14:val="none"/>
+        </w:rPr>
+        <w:t>taaki</w:t>
+      </w:r>
+      <w:proofErr w:type="spellEnd"/>
+      <w:r>
+        <w:rPr>
+          <w:rFonts w:ascii="Times New Roman" w:eastAsia="Times New Roman" w:hAnsi="Times New Roman" w:cs="Times New Roman"/>
+          <w:kern w:val="0"/>
+          <w:lang w:eastAsia="en-IN"/>
+          <w14:ligatures w14:val="none"/>
+        </w:rPr>
+        <w:t xml:space="preserve"> koi bahar se hack </w:t>
+      </w:r>
+      <w:proofErr w:type="spellStart"/>
+      <w:r>
+        <w:rPr>
+          <w:rFonts w:ascii="Times New Roman" w:eastAsia="Times New Roman" w:hAnsi="Times New Roman" w:cs="Times New Roman"/>
+          <w:kern w:val="0"/>
+          <w:lang w:eastAsia="en-IN"/>
+          <w14:ligatures w14:val="none"/>
+        </w:rPr>
+        <w:t>na</w:t>
+      </w:r>
+      <w:proofErr w:type="spellEnd"/>
+      <w:r>
+        <w:rPr>
+          <w:rFonts w:ascii="Times New Roman" w:eastAsia="Times New Roman" w:hAnsi="Times New Roman" w:cs="Times New Roman"/>
+          <w:kern w:val="0"/>
+          <w:lang w:eastAsia="en-IN"/>
+          <w14:ligatures w14:val="none"/>
+        </w:rPr>
+        <w:t xml:space="preserve"> </w:t>
+      </w:r>
+      <w:proofErr w:type="spellStart"/>
+      <w:r>
+        <w:rPr>
+          <w:rFonts w:ascii="Times New Roman" w:eastAsia="Times New Roman" w:hAnsi="Times New Roman" w:cs="Times New Roman"/>
+          <w:kern w:val="0"/>
+          <w:lang w:eastAsia="en-IN"/>
+          <w14:ligatures w14:val="none"/>
+        </w:rPr>
+        <w:t>kar</w:t>
+      </w:r>
+      <w:proofErr w:type="spellEnd"/>
+      <w:r>
+        <w:rPr>
+          <w:rFonts w:ascii="Times New Roman" w:eastAsia="Times New Roman" w:hAnsi="Times New Roman" w:cs="Times New Roman"/>
+          <w:kern w:val="0"/>
+          <w:lang w:eastAsia="en-IN"/>
+          <w14:ligatures w14:val="none"/>
+        </w:rPr>
+        <w:t xml:space="preserve"> sake.</w:t>
+      </w:r>
+    </w:p>
+    <w:p>
+      <w:pPr>
+        <w:spacing w:before="100" w:beforeAutospacing="1" w:after="100" w:afterAutospacing="1" w:line="240" w:lineRule="auto"/>
+        <w:outlineLvl w:val="2"/>
+        <w:rPr>
+          <w:rFonts w:ascii="Times New Roman" w:eastAsia="Times New Roman" w:hAnsi="Times New Roman" w:cs="Times New Roman"/>
+          <w:b/>
+          <w:bCs/>
+          <w:kern w:val="0"/>
+          <w:sz w:val="27"/>
+          <w:szCs w:val="27"/>
+          <w:lang w:eastAsia="en-IN"/>
+          <w14:ligatures w14:val="none"/>
+        </w:rPr>
+      </w:pPr>
+      <w:r>
+        <w:rPr>
+          <w:rFonts w:ascii="Segoe UI Emoji" w:eastAsia="Times New Roman" w:hAnsi="Segoe UI Emoji" w:cs="Segoe UI Emoji"/>
+          <w:b/>
+          <w:bCs/>
+          <w:kern w:val="0"/>
+          <w:sz w:val="27"/>
+          <w:szCs w:val="27"/>
+          <w:lang w:eastAsia="en-IN"/>
+          <w14:ligatures w14:val="none"/>
+        </w:rPr>
+        <w:t>💾</w:t>
+      </w:r>
+      <w:r>
+        <w:rPr>
+          <w:rFonts w:ascii="Times New Roman" w:eastAsia="Times New Roman" w:hAnsi="Times New Roman" w:cs="Times New Roman"/>
+          <w:b/>
+          <w:bCs/>
+          <w:kern w:val="0"/>
+          <w:sz w:val="27"/>
+          <w:szCs w:val="27"/>
+          <w:lang w:eastAsia="en-IN"/>
+          <w14:ligatures w14:val="none"/>
+        </w:rPr>
+        <w:t xml:space="preserve"> Phase 3: Storage &amp; Databases (Data Handling)</w:t>
+      </w:r>
+    </w:p>
+    <w:p>
+      <w:pPr>
+        <w:numPr>
+          <w:ilvl w:val="0"/>
+          <w:numId w:val="36"/>
+        </w:numPr>
+        <w:spacing w:before="100" w:beforeAutospacing="1" w:after="100" w:afterAutospacing="1" w:line="240" w:lineRule="auto"/>
+        <w:rPr>
+          <w:rFonts w:ascii="Times New Roman" w:eastAsia="Times New Roman" w:hAnsi="Times New Roman" w:cs="Times New Roman"/>
+          <w:kern w:val="0"/>
+          <w:lang w:eastAsia="en-IN"/>
+          <w14:ligatures w14:val="none"/>
+        </w:rPr>
+      </w:pPr>
+      <w:r>
+        <w:rPr>
+          <w:rFonts w:ascii="Times New Roman" w:eastAsia="Times New Roman" w:hAnsi="Times New Roman" w:cs="Times New Roman"/>
+          <w:b/>
+          <w:bCs/>
+          <w:kern w:val="0"/>
+          <w:lang w:eastAsia="en-IN"/>
+          <w14:ligatures w14:val="none"/>
+        </w:rPr>
+        <w:t>Storage:</w:t>
+      </w:r>
+      <w:r>
+        <w:rPr>
+          <w:rFonts w:ascii="Times New Roman" w:eastAsia="Times New Roman" w:hAnsi="Times New Roman" w:cs="Times New Roman"/>
+          <w:kern w:val="0"/>
+          <w:lang w:eastAsia="en-IN"/>
+          <w14:ligatures w14:val="none"/>
+        </w:rPr>
+        <w:t xml:space="preserve"> S3 (Files store </w:t>
+      </w:r>
+      <w:proofErr w:type="spellStart"/>
+      <w:r>
+        <w:rPr>
+          <w:rFonts w:ascii="Times New Roman" w:eastAsia="Times New Roman" w:hAnsi="Times New Roman" w:cs="Times New Roman"/>
+          <w:kern w:val="0"/>
+          <w:lang w:eastAsia="en-IN"/>
+          <w14:ligatures w14:val="none"/>
+        </w:rPr>
+        <w:t>karna</w:t>
+      </w:r>
+      <w:proofErr w:type="spellEnd"/>
+      <w:r>
+        <w:rPr>
+          <w:rFonts w:ascii="Times New Roman" w:eastAsia="Times New Roman" w:hAnsi="Times New Roman" w:cs="Times New Roman"/>
+          <w:kern w:val="0"/>
+          <w:lang w:eastAsia="en-IN"/>
+          <w14:ligatures w14:val="none"/>
+        </w:rPr>
+        <w:t xml:space="preserve"> - </w:t>
+      </w:r>
+      <w:proofErr w:type="spellStart"/>
+      <w:r>
+        <w:rPr>
+          <w:rFonts w:ascii="Times New Roman" w:eastAsia="Times New Roman" w:hAnsi="Times New Roman" w:cs="Times New Roman"/>
+          <w:kern w:val="0"/>
+          <w:lang w:eastAsia="en-IN"/>
+          <w14:ligatures w14:val="none"/>
+        </w:rPr>
+        <w:t>jaise</w:t>
+      </w:r>
+      <w:proofErr w:type="spellEnd"/>
+      <w:r>
+        <w:rPr>
+          <w:rFonts w:ascii="Times New Roman" w:eastAsia="Times New Roman" w:hAnsi="Times New Roman" w:cs="Times New Roman"/>
+          <w:kern w:val="0"/>
+          <w:lang w:eastAsia="en-IN"/>
+          <w14:ligatures w14:val="none"/>
+        </w:rPr>
+        <w:t xml:space="preserve"> Google Drive but for code).</w:t>
+      </w:r>
+    </w:p>
+    <w:p>
+      <w:pPr>
+        <w:numPr>
+          <w:ilvl w:val="0"/>
+          <w:numId w:val="36"/>
+        </w:numPr>
+        <w:spacing w:before="100" w:beforeAutospacing="1" w:after="100" w:afterAutospacing="1" w:line="240" w:lineRule="auto"/>
+        <w:rPr>
+          <w:rFonts w:ascii="Times New Roman" w:eastAsia="Times New Roman" w:hAnsi="Times New Roman" w:cs="Times New Roman"/>
+          <w:kern w:val="0"/>
+          <w:lang w:eastAsia="en-IN"/>
+          <w14:ligatures w14:val="none"/>
+        </w:rPr>
+      </w:pPr>
+      <w:r>
+        <w:rPr>
+          <w:rFonts w:ascii="Times New Roman" w:eastAsia="Times New Roman" w:hAnsi="Times New Roman" w:cs="Times New Roman"/>
+          <w:b/>
+          <w:bCs/>
+          <w:kern w:val="0"/>
+          <w:lang w:eastAsia="en-IN"/>
+          <w14:ligatures w14:val="none"/>
+        </w:rPr>
+        <w:lastRenderedPageBreak/>
+        <w:t>Databases:</w:t>
+      </w:r>
+      <w:r>
+        <w:rPr>
+          <w:rFonts w:ascii="Times New Roman" w:eastAsia="Times New Roman" w:hAnsi="Times New Roman" w:cs="Times New Roman"/>
+          <w:kern w:val="0"/>
+          <w:lang w:eastAsia="en-IN"/>
+          <w14:ligatures w14:val="none"/>
+        </w:rPr>
+        <w:t xml:space="preserve"> RDS (SQL) vs DynamoDB (NoSQL) - Project </w:t>
+      </w:r>
+      <w:proofErr w:type="spellStart"/>
+      <w:r>
+        <w:rPr>
+          <w:rFonts w:ascii="Times New Roman" w:eastAsia="Times New Roman" w:hAnsi="Times New Roman" w:cs="Times New Roman"/>
+          <w:kern w:val="0"/>
+          <w:lang w:eastAsia="en-IN"/>
+          <w14:ligatures w14:val="none"/>
+        </w:rPr>
+        <w:t>ke</w:t>
+      </w:r>
+      <w:proofErr w:type="spellEnd"/>
+      <w:r>
+        <w:rPr>
+          <w:rFonts w:ascii="Times New Roman" w:eastAsia="Times New Roman" w:hAnsi="Times New Roman" w:cs="Times New Roman"/>
+          <w:kern w:val="0"/>
+          <w:lang w:eastAsia="en-IN"/>
+          <w14:ligatures w14:val="none"/>
+        </w:rPr>
+        <w:t xml:space="preserve"> </w:t>
+      </w:r>
+      <w:proofErr w:type="spellStart"/>
+      <w:r>
+        <w:rPr>
+          <w:rFonts w:ascii="Times New Roman" w:eastAsia="Times New Roman" w:hAnsi="Times New Roman" w:cs="Times New Roman"/>
+          <w:kern w:val="0"/>
+          <w:lang w:eastAsia="en-IN"/>
+          <w14:ligatures w14:val="none"/>
+        </w:rPr>
+        <w:t>liye</w:t>
+      </w:r>
+      <w:proofErr w:type="spellEnd"/>
+      <w:r>
+        <w:rPr>
+          <w:rFonts w:ascii="Times New Roman" w:eastAsia="Times New Roman" w:hAnsi="Times New Roman" w:cs="Times New Roman"/>
+          <w:kern w:val="0"/>
+          <w:lang w:eastAsia="en-IN"/>
+          <w14:ligatures w14:val="none"/>
+        </w:rPr>
+        <w:t xml:space="preserve"> </w:t>
+      </w:r>
+      <w:proofErr w:type="spellStart"/>
+      <w:r>
+        <w:rPr>
+          <w:rFonts w:ascii="Times New Roman" w:eastAsia="Times New Roman" w:hAnsi="Times New Roman" w:cs="Times New Roman"/>
+          <w:kern w:val="0"/>
+          <w:lang w:eastAsia="en-IN"/>
+          <w14:ligatures w14:val="none"/>
+        </w:rPr>
+        <w:t>kaunsa</w:t>
+      </w:r>
+      <w:proofErr w:type="spellEnd"/>
+      <w:r>
+        <w:rPr>
+          <w:rFonts w:ascii="Times New Roman" w:eastAsia="Times New Roman" w:hAnsi="Times New Roman" w:cs="Times New Roman"/>
+          <w:kern w:val="0"/>
+          <w:lang w:eastAsia="en-IN"/>
+          <w14:ligatures w14:val="none"/>
+        </w:rPr>
+        <w:t xml:space="preserve"> choose </w:t>
+      </w:r>
+      <w:proofErr w:type="spellStart"/>
+      <w:r>
+        <w:rPr>
+          <w:rFonts w:ascii="Times New Roman" w:eastAsia="Times New Roman" w:hAnsi="Times New Roman" w:cs="Times New Roman"/>
+          <w:kern w:val="0"/>
+          <w:lang w:eastAsia="en-IN"/>
+          <w14:ligatures w14:val="none"/>
+        </w:rPr>
+        <w:t>karna</w:t>
+      </w:r>
+      <w:proofErr w:type="spellEnd"/>
+      <w:r>
+        <w:rPr>
+          <w:rFonts w:ascii="Times New Roman" w:eastAsia="Times New Roman" w:hAnsi="Times New Roman" w:cs="Times New Roman"/>
+          <w:kern w:val="0"/>
+          <w:lang w:eastAsia="en-IN"/>
+          <w14:ligatures w14:val="none"/>
+        </w:rPr>
+        <w:t xml:space="preserve"> </w:t>
+      </w:r>
+      <w:proofErr w:type="spellStart"/>
+      <w:r>
+        <w:rPr>
+          <w:rFonts w:ascii="Times New Roman" w:eastAsia="Times New Roman" w:hAnsi="Times New Roman" w:cs="Times New Roman"/>
+          <w:kern w:val="0"/>
+          <w:lang w:eastAsia="en-IN"/>
+          <w14:ligatures w14:val="none"/>
+        </w:rPr>
+        <w:t>hai</w:t>
+      </w:r>
+      <w:proofErr w:type="spellEnd"/>
+      <w:r>
+        <w:rPr>
+          <w:rFonts w:ascii="Times New Roman" w:eastAsia="Times New Roman" w:hAnsi="Times New Roman" w:cs="Times New Roman"/>
+          <w:kern w:val="0"/>
+          <w:lang w:eastAsia="en-IN"/>
+          <w14:ligatures w14:val="none"/>
+        </w:rPr>
+        <w:t>.</w:t>
+      </w:r>
+    </w:p>
+    <w:p>
+      <w:pPr>
+        <w:spacing w:before="100" w:beforeAutospacing="1" w:after="100" w:afterAutospacing="1" w:line="240" w:lineRule="auto"/>
+        <w:outlineLvl w:val="2"/>
+        <w:rPr>
+          <w:rFonts w:ascii="Times New Roman" w:eastAsia="Times New Roman" w:hAnsi="Times New Roman" w:cs="Times New Roman"/>
+          <w:b/>
+          <w:bCs/>
+          <w:kern w:val="0"/>
+          <w:sz w:val="27"/>
+          <w:szCs w:val="27"/>
+          <w:lang w:eastAsia="en-IN"/>
+          <w14:ligatures w14:val="none"/>
+        </w:rPr>
+      </w:pPr>
+      <w:r>
+        <w:rPr>
+          <w:rFonts w:ascii="Segoe UI Emoji" w:eastAsia="Times New Roman" w:hAnsi="Segoe UI Emoji" w:cs="Segoe UI Emoji"/>
+          <w:b/>
+          <w:bCs/>
+          <w:kern w:val="0"/>
+          <w:sz w:val="27"/>
+          <w:szCs w:val="27"/>
+          <w:lang w:eastAsia="en-IN"/>
+          <w14:ligatures w14:val="none"/>
+        </w:rPr>
+        <w:t>📈</w:t>
+      </w:r>
+      <w:r>
+        <w:rPr>
+          <w:rFonts w:ascii="Times New Roman" w:eastAsia="Times New Roman" w:hAnsi="Times New Roman" w:cs="Times New Roman"/>
+          <w:b/>
+          <w:bCs/>
+          <w:kern w:val="0"/>
+          <w:sz w:val="27"/>
+          <w:szCs w:val="27"/>
+          <w:lang w:eastAsia="en-IN"/>
+          <w14:ligatures w14:val="none"/>
+        </w:rPr>
+        <w:t xml:space="preserve"> Phase 4: Monitoring &amp; Scaling (Production Ready)</w:t>
+      </w:r>
+    </w:p>
+    <w:p>
+      <w:pPr>
+        <w:numPr>
+          <w:ilvl w:val="0"/>
+          <w:numId w:val="37"/>
+        </w:numPr>
+        <w:spacing w:before="100" w:beforeAutospacing="1" w:after="100" w:afterAutospacing="1" w:line="240" w:lineRule="auto"/>
+        <w:rPr>
+          <w:rFonts w:ascii="Times New Roman" w:eastAsia="Times New Roman" w:hAnsi="Times New Roman" w:cs="Times New Roman"/>
+          <w:kern w:val="0"/>
+          <w:lang w:eastAsia="en-IN"/>
+          <w14:ligatures w14:val="none"/>
+        </w:rPr>
+      </w:pPr>
+      <w:r>
+        <w:rPr>
+          <w:rFonts w:ascii="Times New Roman" w:eastAsia="Times New Roman" w:hAnsi="Times New Roman" w:cs="Times New Roman"/>
+          <w:b/>
+          <w:bCs/>
+          <w:kern w:val="0"/>
+          <w:lang w:eastAsia="en-IN"/>
+          <w14:ligatures w14:val="none"/>
+        </w:rPr>
+        <w:t>Scaling:</w:t>
+      </w:r>
+      <w:r>
+        <w:rPr>
+          <w:rFonts w:ascii="Times New Roman" w:eastAsia="Times New Roman" w:hAnsi="Times New Roman" w:cs="Times New Roman"/>
+          <w:kern w:val="0"/>
+          <w:lang w:eastAsia="en-IN"/>
+          <w14:ligatures w14:val="none"/>
+        </w:rPr>
+        <w:t xml:space="preserve"> Auto-scaling (Traffic </w:t>
+      </w:r>
+      <w:proofErr w:type="spellStart"/>
+      <w:r>
+        <w:rPr>
+          <w:rFonts w:ascii="Times New Roman" w:eastAsia="Times New Roman" w:hAnsi="Times New Roman" w:cs="Times New Roman"/>
+          <w:kern w:val="0"/>
+          <w:lang w:eastAsia="en-IN"/>
+          <w14:ligatures w14:val="none"/>
+        </w:rPr>
+        <w:t>badhne</w:t>
+      </w:r>
+      <w:proofErr w:type="spellEnd"/>
+      <w:r>
+        <w:rPr>
+          <w:rFonts w:ascii="Times New Roman" w:eastAsia="Times New Roman" w:hAnsi="Times New Roman" w:cs="Times New Roman"/>
+          <w:kern w:val="0"/>
+          <w:lang w:eastAsia="en-IN"/>
+          <w14:ligatures w14:val="none"/>
+        </w:rPr>
+        <w:t xml:space="preserve"> par servers </w:t>
+      </w:r>
+      <w:proofErr w:type="spellStart"/>
+      <w:r>
+        <w:rPr>
+          <w:rFonts w:ascii="Times New Roman" w:eastAsia="Times New Roman" w:hAnsi="Times New Roman" w:cs="Times New Roman"/>
+          <w:kern w:val="0"/>
+          <w:lang w:eastAsia="en-IN"/>
+          <w14:ligatures w14:val="none"/>
+        </w:rPr>
+        <w:t>apne</w:t>
+      </w:r>
+      <w:proofErr w:type="spellEnd"/>
+      <w:r>
+        <w:rPr>
+          <w:rFonts w:ascii="Times New Roman" w:eastAsia="Times New Roman" w:hAnsi="Times New Roman" w:cs="Times New Roman"/>
+          <w:kern w:val="0"/>
+          <w:lang w:eastAsia="en-IN"/>
+          <w14:ligatures w14:val="none"/>
+        </w:rPr>
+        <w:t xml:space="preserve"> </w:t>
+      </w:r>
+      <w:proofErr w:type="spellStart"/>
+      <w:r>
+        <w:rPr>
+          <w:rFonts w:ascii="Times New Roman" w:eastAsia="Times New Roman" w:hAnsi="Times New Roman" w:cs="Times New Roman"/>
+          <w:kern w:val="0"/>
+          <w:lang w:eastAsia="en-IN"/>
+          <w14:ligatures w14:val="none"/>
+        </w:rPr>
+        <w:t>aap</w:t>
+      </w:r>
+      <w:proofErr w:type="spellEnd"/>
+      <w:r>
+        <w:rPr>
+          <w:rFonts w:ascii="Times New Roman" w:eastAsia="Times New Roman" w:hAnsi="Times New Roman" w:cs="Times New Roman"/>
+          <w:kern w:val="0"/>
+          <w:lang w:eastAsia="en-IN"/>
+          <w14:ligatures w14:val="none"/>
+        </w:rPr>
+        <w:t xml:space="preserve"> </w:t>
+      </w:r>
+      <w:proofErr w:type="spellStart"/>
+      <w:r>
+        <w:rPr>
+          <w:rFonts w:ascii="Times New Roman" w:eastAsia="Times New Roman" w:hAnsi="Times New Roman" w:cs="Times New Roman"/>
+          <w:kern w:val="0"/>
+          <w:lang w:eastAsia="en-IN"/>
+          <w14:ligatures w14:val="none"/>
+        </w:rPr>
+        <w:t>kaise</w:t>
+      </w:r>
+      <w:proofErr w:type="spellEnd"/>
+      <w:r>
+        <w:rPr>
+          <w:rFonts w:ascii="Times New Roman" w:eastAsia="Times New Roman" w:hAnsi="Times New Roman" w:cs="Times New Roman"/>
+          <w:kern w:val="0"/>
+          <w:lang w:eastAsia="en-IN"/>
+          <w14:ligatures w14:val="none"/>
+        </w:rPr>
+        <w:t xml:space="preserve"> </w:t>
+      </w:r>
+      <w:proofErr w:type="spellStart"/>
+      <w:r>
+        <w:rPr>
+          <w:rFonts w:ascii="Times New Roman" w:eastAsia="Times New Roman" w:hAnsi="Times New Roman" w:cs="Times New Roman"/>
+          <w:kern w:val="0"/>
+          <w:lang w:eastAsia="en-IN"/>
+          <w14:ligatures w14:val="none"/>
+        </w:rPr>
+        <w:t>badhein</w:t>
+      </w:r>
+      <w:proofErr w:type="spellEnd"/>
+      <w:r>
+        <w:rPr>
+          <w:rFonts w:ascii="Times New Roman" w:eastAsia="Times New Roman" w:hAnsi="Times New Roman" w:cs="Times New Roman"/>
+          <w:kern w:val="0"/>
+          <w:lang w:eastAsia="en-IN"/>
+          <w14:ligatures w14:val="none"/>
+        </w:rPr>
+        <w:t>).</w:t>
+      </w:r>
+    </w:p>
+    <w:p>
+      <w:pPr>
+        <w:numPr>
+          <w:ilvl w:val="0"/>
+          <w:numId w:val="37"/>
+        </w:numPr>
+        <w:spacing w:before="100" w:beforeAutospacing="1" w:after="100" w:afterAutospacing="1" w:line="240" w:lineRule="auto"/>
+        <w:rPr>
+          <w:rFonts w:ascii="Times New Roman" w:eastAsia="Times New Roman" w:hAnsi="Times New Roman" w:cs="Times New Roman"/>
+          <w:kern w:val="0"/>
+          <w:lang w:eastAsia="en-IN"/>
+          <w14:ligatures w14:val="none"/>
+        </w:rPr>
+      </w:pPr>
+      <w:r>
+        <w:rPr>
+          <w:rFonts w:ascii="Times New Roman" w:eastAsia="Times New Roman" w:hAnsi="Times New Roman" w:cs="Times New Roman"/>
+          <w:b/>
+          <w:bCs/>
+          <w:kern w:val="0"/>
+          <w:lang w:eastAsia="en-IN"/>
+          <w14:ligatures w14:val="none"/>
+        </w:rPr>
+        <w:t>Load Balancing:</w:t>
+      </w:r>
+      <w:r>
+        <w:rPr>
+          <w:rFonts w:ascii="Times New Roman" w:eastAsia="Times New Roman" w:hAnsi="Times New Roman" w:cs="Times New Roman"/>
+          <w:kern w:val="0"/>
+          <w:lang w:eastAsia="en-IN"/>
+          <w14:ligatures w14:val="none"/>
+        </w:rPr>
+        <w:t xml:space="preserve"> Traffic ko distribute </w:t>
+      </w:r>
+      <w:proofErr w:type="spellStart"/>
+      <w:r>
+        <w:rPr>
+          <w:rFonts w:ascii="Times New Roman" w:eastAsia="Times New Roman" w:hAnsi="Times New Roman" w:cs="Times New Roman"/>
+          <w:kern w:val="0"/>
+          <w:lang w:eastAsia="en-IN"/>
+          <w14:ligatures w14:val="none"/>
+        </w:rPr>
+        <w:t>karna</w:t>
+      </w:r>
+      <w:proofErr w:type="spellEnd"/>
+      <w:r>
+        <w:rPr>
+          <w:rFonts w:ascii="Times New Roman" w:eastAsia="Times New Roman" w:hAnsi="Times New Roman" w:cs="Times New Roman"/>
+          <w:kern w:val="0"/>
+          <w:lang w:eastAsia="en-IN"/>
+          <w14:ligatures w14:val="none"/>
+        </w:rPr>
+        <w:t>.</w:t>
+      </w:r>
+    </w:p>
+    <w:p>
+      <w:pPr>
+        <w:numPr>
+          <w:ilvl w:val="0"/>
+          <w:numId w:val="37"/>
+        </w:numPr>
+        <w:spacing w:before="100" w:beforeAutospacing="1" w:after="100" w:afterAutospacing="1" w:line="240" w:lineRule="auto"/>
+        <w:rPr>
+          <w:rFonts w:ascii="Times New Roman" w:eastAsia="Times New Roman" w:hAnsi="Times New Roman" w:cs="Times New Roman"/>
+          <w:kern w:val="0"/>
+          <w:lang w:eastAsia="en-IN"/>
+          <w14:ligatures w14:val="none"/>
+        </w:rPr>
+      </w:pPr>
+      <w:r>
+        <w:rPr>
+          <w:rFonts w:ascii="Times New Roman" w:eastAsia="Times New Roman" w:hAnsi="Times New Roman" w:cs="Times New Roman"/>
+          <w:b/>
+          <w:bCs/>
+          <w:kern w:val="0"/>
+          <w:lang w:eastAsia="en-IN"/>
+          <w14:ligatures w14:val="none"/>
+        </w:rPr>
+        <w:t>Monitoring:</w:t>
+      </w:r>
+      <w:r>
+        <w:rPr>
+          <w:rFonts w:ascii="Times New Roman" w:eastAsia="Times New Roman" w:hAnsi="Times New Roman" w:cs="Times New Roman"/>
+          <w:kern w:val="0"/>
+          <w:lang w:eastAsia="en-IN"/>
+          <w14:ligatures w14:val="none"/>
+        </w:rPr>
+        <w:t xml:space="preserve"> CloudWatch (System ki health check </w:t>
+      </w:r>
+      <w:proofErr w:type="spellStart"/>
+      <w:r>
+        <w:rPr>
+          <w:rFonts w:ascii="Times New Roman" w:eastAsia="Times New Roman" w:hAnsi="Times New Roman" w:cs="Times New Roman"/>
+          <w:kern w:val="0"/>
+          <w:lang w:eastAsia="en-IN"/>
+          <w14:ligatures w14:val="none"/>
+        </w:rPr>
+        <w:t>karna</w:t>
+      </w:r>
+      <w:proofErr w:type="spellEnd"/>
+      <w:r>
+        <w:rPr>
+          <w:rFonts w:ascii="Times New Roman" w:eastAsia="Times New Roman" w:hAnsi="Times New Roman" w:cs="Times New Roman"/>
+          <w:kern w:val="0"/>
+          <w:lang w:eastAsia="en-IN"/>
+          <w14:ligatures w14:val="none"/>
+        </w:rPr>
+        <w:t>).</w:t>
+      </w:r>
+    </w:p>
+    <w:p>
+      <w:pPr>
+        <w:spacing w:before="100" w:beforeAutospacing="1" w:after="100" w:afterAutospacing="1" w:line="240" w:lineRule="auto"/>
+        <w:rPr>
+          <w:rFonts w:ascii="Times New Roman" w:eastAsia="Times New Roman" w:hAnsi="Times New Roman" w:cs="Times New Roman"/>
+          <w:b/>
+          <w:bCs/>
+          <w:kern w:val="0"/>
+          <w:sz w:val="28"/>
+          <w:szCs w:val="28"/>
           <w:lang w:eastAsia="en-IN"/>
           <w14:ligatures w14:val="none"/>
         </w:rPr>
@@ -31745,9 +32873,9 @@
     </w:lvl>
   </w:abstractNum>
   <w:abstractNum w:abstractNumId="2" w15:restartNumberingAfterBreak="0">
-    <w:nsid w:val="21821E8C"/>
+    <w:nsid w:val="1DAD34DD"/>
     <w:multiLevelType w:val="multilevel"/>
-    <w:tmpl w:val="923EED32"/>
+    <w:tmpl w:val="6A8253C4"/>
     <w:lvl w:ilvl="0">
       <w:start w:val="1"/>
       <w:numFmt w:val="bullet"/>
@@ -31894,9 +33022,9 @@
     </w:lvl>
   </w:abstractNum>
   <w:abstractNum w:abstractNumId="3" w15:restartNumberingAfterBreak="0">
-    <w:nsid w:val="247E337A"/>
+    <w:nsid w:val="21821E8C"/>
     <w:multiLevelType w:val="multilevel"/>
-    <w:tmpl w:val="2C90197C"/>
+    <w:tmpl w:val="923EED32"/>
     <w:lvl w:ilvl="0">
       <w:start w:val="1"/>
       <w:numFmt w:val="bullet"/>
@@ -32043,6 +33171,155 @@
     </w:lvl>
   </w:abstractNum>
   <w:abstractNum w:abstractNumId="4" w15:restartNumberingAfterBreak="0">
+    <w:nsid w:val="247E337A"/>
+    <w:multiLevelType w:val="multilevel"/>
+    <w:tmpl w:val="2C90197C"/>
+    <w:lvl w:ilvl="0">
+      <w:start w:val="1"/>
+      <w:numFmt w:val="bullet"/>
+      <w:lvlText w:val=""/>
+      <w:lvlJc w:val="left"/>
+      <w:pPr>
+        <w:tabs>
+          <w:tab w:val="num" w:pos="720"/>
+        </w:tabs>
+        <w:ind w:left="720" w:hanging="360"/>
+      </w:pPr>
+      <w:rPr>
+        <w:rFonts w:ascii="Symbol" w:hAnsi="Symbol" w:hint="default"/>
+        <w:sz w:val="20"/>
+      </w:rPr>
+    </w:lvl>
+    <w:lvl w:ilvl="1" w:tentative="1">
+      <w:start w:val="1"/>
+      <w:numFmt w:val="bullet"/>
+      <w:lvlText w:val="o"/>
+      <w:lvlJc w:val="left"/>
+      <w:pPr>
+        <w:tabs>
+          <w:tab w:val="num" w:pos="1440"/>
+        </w:tabs>
+        <w:ind w:left="1440" w:hanging="360"/>
+      </w:pPr>
+      <w:rPr>
+        <w:rFonts w:ascii="Courier New" w:hAnsi="Courier New" w:hint="default"/>
+        <w:sz w:val="20"/>
+      </w:rPr>
+    </w:lvl>
+    <w:lvl w:ilvl="2" w:tentative="1">
+      <w:start w:val="1"/>
+      <w:numFmt w:val="bullet"/>
+      <w:lvlText w:val=""/>
+      <w:lvlJc w:val="left"/>
+      <w:pPr>
+        <w:tabs>
+          <w:tab w:val="num" w:pos="2160"/>
+        </w:tabs>
+        <w:ind w:left="2160" w:hanging="360"/>
+      </w:pPr>
+      <w:rPr>
+        <w:rFonts w:ascii="Wingdings" w:hAnsi="Wingdings" w:hint="default"/>
+        <w:sz w:val="20"/>
+      </w:rPr>
+    </w:lvl>
+    <w:lvl w:ilvl="3" w:tentative="1">
+      <w:start w:val="1"/>
+      <w:numFmt w:val="bullet"/>
+      <w:lvlText w:val=""/>
+      <w:lvlJc w:val="left"/>
+      <w:pPr>
+        <w:tabs>
+          <w:tab w:val="num" w:pos="2880"/>
+        </w:tabs>
+        <w:ind w:left="2880" w:hanging="360"/>
+      </w:pPr>
+      <w:rPr>
+        <w:rFonts w:ascii="Wingdings" w:hAnsi="Wingdings" w:hint="default"/>
+        <w:sz w:val="20"/>
+      </w:rPr>
+    </w:lvl>
+    <w:lvl w:ilvl="4" w:tentative="1">
+      <w:start w:val="1"/>
+      <w:numFmt w:val="bullet"/>
+      <w:lvlText w:val=""/>
+      <w:lvlJc w:val="left"/>
+      <w:pPr>
+        <w:tabs>
+          <w:tab w:val="num" w:pos="3600"/>
+        </w:tabs>
+        <w:ind w:left="3600" w:hanging="360"/>
+      </w:pPr>
+      <w:rPr>
+        <w:rFonts w:ascii="Wingdings" w:hAnsi="Wingdings" w:hint="default"/>
+        <w:sz w:val="20"/>
+      </w:rPr>
+    </w:lvl>
+    <w:lvl w:ilvl="5" w:tentative="1">
+      <w:start w:val="1"/>
+      <w:numFmt w:val="bullet"/>
+      <w:lvlText w:val=""/>
+      <w:lvlJc w:val="left"/>
+      <w:pPr>
+        <w:tabs>
+          <w:tab w:val="num" w:pos="4320"/>
+        </w:tabs>
+        <w:ind w:left="4320" w:hanging="360"/>
+      </w:pPr>
+      <w:rPr>
+        <w:rFonts w:ascii="Wingdings" w:hAnsi="Wingdings" w:hint="default"/>
+        <w:sz w:val="20"/>
+      </w:rPr>
+    </w:lvl>
+    <w:lvl w:ilvl="6" w:tentative="1">
+      <w:start w:val="1"/>
+      <w:numFmt w:val="bullet"/>
+      <w:lvlText w:val=""/>
+      <w:lvlJc w:val="left"/>
+      <w:pPr>
+        <w:tabs>
+          <w:tab w:val="num" w:pos="5040"/>
+        </w:tabs>
+        <w:ind w:left="5040" w:hanging="360"/>
+      </w:pPr>
+      <w:rPr>
+        <w:rFonts w:ascii="Wingdings" w:hAnsi="Wingdings" w:hint="default"/>
+        <w:sz w:val="20"/>
+      </w:rPr>
+    </w:lvl>
+    <w:lvl w:ilvl="7" w:tentative="1">
+      <w:start w:val="1"/>
+      <w:numFmt w:val="bullet"/>
+      <w:lvlText w:val=""/>
+      <w:lvlJc w:val="left"/>
+      <w:pPr>
+        <w:tabs>
+          <w:tab w:val="num" w:pos="5760"/>
+        </w:tabs>
+        <w:ind w:left="5760" w:hanging="360"/>
+      </w:pPr>
+      <w:rPr>
+        <w:rFonts w:ascii="Wingdings" w:hAnsi="Wingdings" w:hint="default"/>
+        <w:sz w:val="20"/>
+      </w:rPr>
+    </w:lvl>
+    <w:lvl w:ilvl="8" w:tentative="1">
+      <w:start w:val="1"/>
+      <w:numFmt w:val="bullet"/>
+      <w:lvlText w:val=""/>
+      <w:lvlJc w:val="left"/>
+      <w:pPr>
+        <w:tabs>
+          <w:tab w:val="num" w:pos="6480"/>
+        </w:tabs>
+        <w:ind w:left="6480" w:hanging="360"/>
+      </w:pPr>
+      <w:rPr>
+        <w:rFonts w:ascii="Wingdings" w:hAnsi="Wingdings" w:hint="default"/>
+        <w:sz w:val="20"/>
+      </w:rPr>
+    </w:lvl>
+  </w:abstractNum>
+  <w:abstractNum w:abstractNumId="5" w15:restartNumberingAfterBreak="0">
     <w:nsid w:val="2CE20783"/>
     <w:multiLevelType w:val="multilevel"/>
     <w:tmpl w:val="D6924E70"/>
@@ -32191,7 +33468,7 @@
       </w:rPr>
     </w:lvl>
   </w:abstractNum>
-  <w:abstractNum w:abstractNumId="5" w15:restartNumberingAfterBreak="0">
+  <w:abstractNum w:abstractNumId="6" w15:restartNumberingAfterBreak="0">
     <w:nsid w:val="2F451A06"/>
     <w:multiLevelType w:val="multilevel"/>
     <w:tmpl w:val="14DEDEBC"/>
@@ -32308,7 +33585,7 @@
       </w:pPr>
     </w:lvl>
   </w:abstractNum>
-  <w:abstractNum w:abstractNumId="6" w15:restartNumberingAfterBreak="0">
+  <w:abstractNum w:abstractNumId="7" w15:restartNumberingAfterBreak="0">
     <w:nsid w:val="33255F55"/>
     <w:multiLevelType w:val="multilevel"/>
     <w:tmpl w:val="FACAAA88"/>
@@ -32457,7 +33734,7 @@
       </w:rPr>
     </w:lvl>
   </w:abstractNum>
-  <w:abstractNum w:abstractNumId="7" w15:restartNumberingAfterBreak="0">
+  <w:abstractNum w:abstractNumId="8" w15:restartNumberingAfterBreak="0">
     <w:nsid w:val="38A7162D"/>
     <w:multiLevelType w:val="multilevel"/>
     <w:tmpl w:val="BEBCC88C"/>
@@ -32574,7 +33851,7 @@
       </w:pPr>
     </w:lvl>
   </w:abstractNum>
-  <w:abstractNum w:abstractNumId="8" w15:restartNumberingAfterBreak="0">
+  <w:abstractNum w:abstractNumId="9" w15:restartNumberingAfterBreak="0">
     <w:nsid w:val="3A2A254D"/>
     <w:multiLevelType w:val="multilevel"/>
     <w:tmpl w:val="635ACE96"/>
@@ -32723,7 +34000,7 @@
       </w:rPr>
     </w:lvl>
   </w:abstractNum>
-  <w:abstractNum w:abstractNumId="9" w15:restartNumberingAfterBreak="0">
+  <w:abstractNum w:abstractNumId="10" w15:restartNumberingAfterBreak="0">
     <w:nsid w:val="3C02531E"/>
     <w:multiLevelType w:val="multilevel"/>
     <w:tmpl w:val="EB98CB88"/>
@@ -32872,7 +34149,156 @@
       </w:rPr>
     </w:lvl>
   </w:abstractNum>
-  <w:abstractNum w:abstractNumId="10" w15:restartNumberingAfterBreak="0">
+  <w:abstractNum w:abstractNumId="11" w15:restartNumberingAfterBreak="0">
+    <w:nsid w:val="3EDD7527"/>
+    <w:multiLevelType w:val="multilevel"/>
+    <w:tmpl w:val="791CCC30"/>
+    <w:lvl w:ilvl="0">
+      <w:start w:val="1"/>
+      <w:numFmt w:val="bullet"/>
+      <w:lvlText w:val=""/>
+      <w:lvlJc w:val="left"/>
+      <w:pPr>
+        <w:tabs>
+          <w:tab w:val="num" w:pos="720"/>
+        </w:tabs>
+        <w:ind w:left="720" w:hanging="360"/>
+      </w:pPr>
+      <w:rPr>
+        <w:rFonts w:ascii="Symbol" w:hAnsi="Symbol" w:hint="default"/>
+        <w:sz w:val="20"/>
+      </w:rPr>
+    </w:lvl>
+    <w:lvl w:ilvl="1" w:tentative="1">
+      <w:start w:val="1"/>
+      <w:numFmt w:val="bullet"/>
+      <w:lvlText w:val="o"/>
+      <w:lvlJc w:val="left"/>
+      <w:pPr>
+        <w:tabs>
+          <w:tab w:val="num" w:pos="1440"/>
+        </w:tabs>
+        <w:ind w:left="1440" w:hanging="360"/>
+      </w:pPr>
+      <w:rPr>
+        <w:rFonts w:ascii="Courier New" w:hAnsi="Courier New" w:hint="default"/>
+        <w:sz w:val="20"/>
+      </w:rPr>
+    </w:lvl>
+    <w:lvl w:ilvl="2" w:tentative="1">
+      <w:start w:val="1"/>
+      <w:numFmt w:val="bullet"/>
+      <w:lvlText w:val=""/>
+      <w:lvlJc w:val="left"/>
+      <w:pPr>
+        <w:tabs>
+          <w:tab w:val="num" w:pos="2160"/>
+        </w:tabs>
+        <w:ind w:left="2160" w:hanging="360"/>
+      </w:pPr>
+      <w:rPr>
+        <w:rFonts w:ascii="Wingdings" w:hAnsi="Wingdings" w:hint="default"/>
+        <w:sz w:val="20"/>
+      </w:rPr>
+    </w:lvl>
+    <w:lvl w:ilvl="3" w:tentative="1">
+      <w:start w:val="1"/>
+      <w:numFmt w:val="bullet"/>
+      <w:lvlText w:val=""/>
+      <w:lvlJc w:val="left"/>
+      <w:pPr>
+        <w:tabs>
+          <w:tab w:val="num" w:pos="2880"/>
+        </w:tabs>
+        <w:ind w:left="2880" w:hanging="360"/>
+      </w:pPr>
+      <w:rPr>
+        <w:rFonts w:ascii="Wingdings" w:hAnsi="Wingdings" w:hint="default"/>
+        <w:sz w:val="20"/>
+      </w:rPr>
+    </w:lvl>
+    <w:lvl w:ilvl="4" w:tentative="1">
+      <w:start w:val="1"/>
+      <w:numFmt w:val="bullet"/>
+      <w:lvlText w:val=""/>
+      <w:lvlJc w:val="left"/>
+      <w:pPr>
+        <w:tabs>
+          <w:tab w:val="num" w:pos="3600"/>
+        </w:tabs>
+        <w:ind w:left="3600" w:hanging="360"/>
+      </w:pPr>
+      <w:rPr>
+        <w:rFonts w:ascii="Wingdings" w:hAnsi="Wingdings" w:hint="default"/>
+        <w:sz w:val="20"/>
+      </w:rPr>
+    </w:lvl>
+    <w:lvl w:ilvl="5" w:tentative="1">
+      <w:start w:val="1"/>
+      <w:numFmt w:val="bullet"/>
+      <w:lvlText w:val=""/>
+      <w:lvlJc w:val="left"/>
+      <w:pPr>
+        <w:tabs>
+          <w:tab w:val="num" w:pos="4320"/>
+        </w:tabs>
+        <w:ind w:left="4320" w:hanging="360"/>
+      </w:pPr>
+      <w:rPr>
+        <w:rFonts w:ascii="Wingdings" w:hAnsi="Wingdings" w:hint="default"/>
+        <w:sz w:val="20"/>
+      </w:rPr>
+    </w:lvl>
+    <w:lvl w:ilvl="6" w:tentative="1">
+      <w:start w:val="1"/>
+      <w:numFmt w:val="bullet"/>
+      <w:lvlText w:val=""/>
+      <w:lvlJc w:val="left"/>
+      <w:pPr>
+        <w:tabs>
+          <w:tab w:val="num" w:pos="5040"/>
+        </w:tabs>
+        <w:ind w:left="5040" w:hanging="360"/>
+      </w:pPr>
+      <w:rPr>
+        <w:rFonts w:ascii="Wingdings" w:hAnsi="Wingdings" w:hint="default"/>
+        <w:sz w:val="20"/>
+      </w:rPr>
+    </w:lvl>
+    <w:lvl w:ilvl="7" w:tentative="1">
+      <w:start w:val="1"/>
+      <w:numFmt w:val="bullet"/>
+      <w:lvlText w:val=""/>
+      <w:lvlJc w:val="left"/>
+      <w:pPr>
+        <w:tabs>
+          <w:tab w:val="num" w:pos="5760"/>
+        </w:tabs>
+        <w:ind w:left="5760" w:hanging="360"/>
+      </w:pPr>
+      <w:rPr>
+        <w:rFonts w:ascii="Wingdings" w:hAnsi="Wingdings" w:hint="default"/>
+        <w:sz w:val="20"/>
+      </w:rPr>
+    </w:lvl>
+    <w:lvl w:ilvl="8" w:tentative="1">
+      <w:start w:val="1"/>
+      <w:numFmt w:val="bullet"/>
+      <w:lvlText w:val=""/>
+      <w:lvlJc w:val="left"/>
+      <w:pPr>
+        <w:tabs>
+          <w:tab w:val="num" w:pos="6480"/>
+        </w:tabs>
+        <w:ind w:left="6480" w:hanging="360"/>
+      </w:pPr>
+      <w:rPr>
+        <w:rFonts w:ascii="Wingdings" w:hAnsi="Wingdings" w:hint="default"/>
+        <w:sz w:val="20"/>
+      </w:rPr>
+    </w:lvl>
+  </w:abstractNum>
+  <w:abstractNum w:abstractNumId="12" w15:restartNumberingAfterBreak="0">
     <w:nsid w:val="4023416A"/>
     <w:multiLevelType w:val="multilevel"/>
     <w:tmpl w:val="5F28D95C"/>
@@ -32985,7 +34411,7 @@
       </w:pPr>
     </w:lvl>
   </w:abstractNum>
-  <w:abstractNum w:abstractNumId="11" w15:restartNumberingAfterBreak="0">
+  <w:abstractNum w:abstractNumId="13" w15:restartNumberingAfterBreak="0">
     <w:nsid w:val="44151555"/>
     <w:multiLevelType w:val="multilevel"/>
     <w:tmpl w:val="2EB2E75A"/>
@@ -33134,7 +34560,7 @@
       </w:rPr>
     </w:lvl>
   </w:abstractNum>
-  <w:abstractNum w:abstractNumId="12" w15:restartNumberingAfterBreak="0">
+  <w:abstractNum w:abstractNumId="14" w15:restartNumberingAfterBreak="0">
     <w:nsid w:val="45871008"/>
     <w:multiLevelType w:val="multilevel"/>
     <w:tmpl w:val="89F28618"/>
@@ -33283,7 +34709,7 @@
       </w:rPr>
     </w:lvl>
   </w:abstractNum>
-  <w:abstractNum w:abstractNumId="13" w15:restartNumberingAfterBreak="0">
+  <w:abstractNum w:abstractNumId="15" w15:restartNumberingAfterBreak="0">
     <w:nsid w:val="484A1557"/>
     <w:multiLevelType w:val="multilevel"/>
     <w:tmpl w:val="B52E1424"/>
@@ -33432,7 +34858,7 @@
       </w:rPr>
     </w:lvl>
   </w:abstractNum>
-  <w:abstractNum w:abstractNumId="14" w15:restartNumberingAfterBreak="0">
+  <w:abstractNum w:abstractNumId="16" w15:restartNumberingAfterBreak="0">
     <w:nsid w:val="4A056223"/>
     <w:multiLevelType w:val="multilevel"/>
     <w:tmpl w:val="4ACE1642"/>
@@ -33549,7 +34975,7 @@
       </w:pPr>
     </w:lvl>
   </w:abstractNum>
-  <w:abstractNum w:abstractNumId="15" w15:restartNumberingAfterBreak="0">
+  <w:abstractNum w:abstractNumId="17" w15:restartNumberingAfterBreak="0">
     <w:nsid w:val="4D476FD6"/>
     <w:multiLevelType w:val="multilevel"/>
     <w:tmpl w:val="87A0AF1E"/>
@@ -33698,7 +35124,7 @@
       </w:rPr>
     </w:lvl>
   </w:abstractNum>
-  <w:abstractNum w:abstractNumId="16" w15:restartNumberingAfterBreak="0">
+  <w:abstractNum w:abstractNumId="18" w15:restartNumberingAfterBreak="0">
     <w:nsid w:val="4F3E40F3"/>
     <w:multiLevelType w:val="multilevel"/>
     <w:tmpl w:val="C0C83278"/>
@@ -33847,7 +35273,7 @@
       </w:rPr>
     </w:lvl>
   </w:abstractNum>
-  <w:abstractNum w:abstractNumId="17" w15:restartNumberingAfterBreak="0">
+  <w:abstractNum w:abstractNumId="19" w15:restartNumberingAfterBreak="0">
     <w:nsid w:val="4FFC3A2C"/>
     <w:multiLevelType w:val="multilevel"/>
     <w:tmpl w:val="E01C4602"/>
@@ -33964,7 +35390,7 @@
       </w:pPr>
     </w:lvl>
   </w:abstractNum>
-  <w:abstractNum w:abstractNumId="18" w15:restartNumberingAfterBreak="0">
+  <w:abstractNum w:abstractNumId="20" w15:restartNumberingAfterBreak="0">
     <w:nsid w:val="56972204"/>
     <w:multiLevelType w:val="multilevel"/>
     <w:tmpl w:val="679C47F2"/>
@@ -34113,7 +35539,7 @@
       </w:rPr>
     </w:lvl>
   </w:abstractNum>
-  <w:abstractNum w:abstractNumId="19" w15:restartNumberingAfterBreak="0">
+  <w:abstractNum w:abstractNumId="21" w15:restartNumberingAfterBreak="0">
     <w:nsid w:val="5BCE2ECA"/>
     <w:multiLevelType w:val="multilevel"/>
     <w:tmpl w:val="666EF878"/>
@@ -34226,7 +35652,7 @@
       </w:pPr>
     </w:lvl>
   </w:abstractNum>
-  <w:abstractNum w:abstractNumId="20" w15:restartNumberingAfterBreak="0">
+  <w:abstractNum w:abstractNumId="22" w15:restartNumberingAfterBreak="0">
     <w:nsid w:val="5BF35280"/>
     <w:multiLevelType w:val="multilevel"/>
     <w:tmpl w:val="68529E1E"/>
@@ -34375,123 +35801,10 @@
       </w:rPr>
     </w:lvl>
   </w:abstractNum>
-  <w:abstractNum w:abstractNumId="21" w15:restartNumberingAfterBreak="0">
-    <w:nsid w:val="60491556"/>
+  <w:abstractNum w:abstractNumId="23" w15:restartNumberingAfterBreak="0">
+    <w:nsid w:val="5F4A7653"/>
     <w:multiLevelType w:val="multilevel"/>
-    <w:tmpl w:val="8C4CBA94"/>
-    <w:lvl w:ilvl="0">
-      <w:start w:val="1"/>
-      <w:numFmt w:val="decimal"/>
-      <w:lvlText w:val="%1."/>
-      <w:lvlJc w:val="left"/>
-      <w:pPr>
-        <w:tabs>
-          <w:tab w:val="num" w:pos="720"/>
-        </w:tabs>
-        <w:ind w:left="720" w:hanging="360"/>
-      </w:pPr>
-    </w:lvl>
-    <w:lvl w:ilvl="1" w:tentative="1">
-      <w:start w:val="1"/>
-      <w:numFmt w:val="decimal"/>
-      <w:lvlText w:val="%2."/>
-      <w:lvlJc w:val="left"/>
-      <w:pPr>
-        <w:tabs>
-          <w:tab w:val="num" w:pos="1440"/>
-        </w:tabs>
-        <w:ind w:left="1440" w:hanging="360"/>
-      </w:pPr>
-    </w:lvl>
-    <w:lvl w:ilvl="2" w:tentative="1">
-      <w:start w:val="1"/>
-      <w:numFmt w:val="decimal"/>
-      <w:lvlText w:val="%3."/>
-      <w:lvlJc w:val="left"/>
-      <w:pPr>
-        <w:tabs>
-          <w:tab w:val="num" w:pos="2160"/>
-        </w:tabs>
-        <w:ind w:left="2160" w:hanging="360"/>
-      </w:pPr>
-    </w:lvl>
-    <w:lvl w:ilvl="3" w:tentative="1">
-      <w:start w:val="1"/>
-      <w:numFmt w:val="decimal"/>
-      <w:lvlText w:val="%4."/>
-      <w:lvlJc w:val="left"/>
-      <w:pPr>
-        <w:tabs>
-          <w:tab w:val="num" w:pos="2880"/>
-        </w:tabs>
-        <w:ind w:left="2880" w:hanging="360"/>
-      </w:pPr>
-    </w:lvl>
-    <w:lvl w:ilvl="4" w:tentative="1">
-      <w:start w:val="1"/>
-      <w:numFmt w:val="decimal"/>
-      <w:lvlText w:val="%5."/>
-      <w:lvlJc w:val="left"/>
-      <w:pPr>
-        <w:tabs>
-          <w:tab w:val="num" w:pos="3600"/>
-        </w:tabs>
-        <w:ind w:left="3600" w:hanging="360"/>
-      </w:pPr>
-    </w:lvl>
-    <w:lvl w:ilvl="5" w:tentative="1">
-      <w:start w:val="1"/>
-      <w:numFmt w:val="decimal"/>
-      <w:lvlText w:val="%6."/>
-      <w:lvlJc w:val="left"/>
-      <w:pPr>
-        <w:tabs>
-          <w:tab w:val="num" w:pos="4320"/>
-        </w:tabs>
-        <w:ind w:left="4320" w:hanging="360"/>
-      </w:pPr>
-    </w:lvl>
-    <w:lvl w:ilvl="6" w:tentative="1">
-      <w:start w:val="1"/>
-      <w:numFmt w:val="decimal"/>
-      <w:lvlText w:val="%7."/>
-      <w:lvlJc w:val="left"/>
-      <w:pPr>
-        <w:tabs>
-          <w:tab w:val="num" w:pos="5040"/>
-        </w:tabs>
-        <w:ind w:left="5040" w:hanging="360"/>
-      </w:pPr>
-    </w:lvl>
-    <w:lvl w:ilvl="7" w:tentative="1">
-      <w:start w:val="1"/>
-      <w:numFmt w:val="decimal"/>
-      <w:lvlText w:val="%8."/>
-      <w:lvlJc w:val="left"/>
-      <w:pPr>
-        <w:tabs>
-          <w:tab w:val="num" w:pos="5760"/>
-        </w:tabs>
-        <w:ind w:left="5760" w:hanging="360"/>
-      </w:pPr>
-    </w:lvl>
-    <w:lvl w:ilvl="8" w:tentative="1">
-      <w:start w:val="1"/>
-      <w:numFmt w:val="decimal"/>
-      <w:lvlText w:val="%9."/>
-      <w:lvlJc w:val="left"/>
-      <w:pPr>
-        <w:tabs>
-          <w:tab w:val="num" w:pos="6480"/>
-        </w:tabs>
-        <w:ind w:left="6480" w:hanging="360"/>
-      </w:pPr>
-    </w:lvl>
-  </w:abstractNum>
-  <w:abstractNum w:abstractNumId="22" w15:restartNumberingAfterBreak="0">
-    <w:nsid w:val="645F5782"/>
-    <w:multiLevelType w:val="multilevel"/>
-    <w:tmpl w:val="C1D82FEA"/>
+    <w:tmpl w:val="2366799C"/>
     <w:lvl w:ilvl="0">
       <w:start w:val="1"/>
       <w:numFmt w:val="bullet"/>
@@ -34637,10 +35950,123 @@
       </w:rPr>
     </w:lvl>
   </w:abstractNum>
-  <w:abstractNum w:abstractNumId="23" w15:restartNumberingAfterBreak="0">
-    <w:nsid w:val="65AD6409"/>
+  <w:abstractNum w:abstractNumId="24" w15:restartNumberingAfterBreak="0">
+    <w:nsid w:val="60491556"/>
     <w:multiLevelType w:val="multilevel"/>
-    <w:tmpl w:val="D28AB1BA"/>
+    <w:tmpl w:val="8C4CBA94"/>
+    <w:lvl w:ilvl="0">
+      <w:start w:val="1"/>
+      <w:numFmt w:val="decimal"/>
+      <w:lvlText w:val="%1."/>
+      <w:lvlJc w:val="left"/>
+      <w:pPr>
+        <w:tabs>
+          <w:tab w:val="num" w:pos="720"/>
+        </w:tabs>
+        <w:ind w:left="720" w:hanging="360"/>
+      </w:pPr>
+    </w:lvl>
+    <w:lvl w:ilvl="1" w:tentative="1">
+      <w:start w:val="1"/>
+      <w:numFmt w:val="decimal"/>
+      <w:lvlText w:val="%2."/>
+      <w:lvlJc w:val="left"/>
+      <w:pPr>
+        <w:tabs>
+          <w:tab w:val="num" w:pos="1440"/>
+        </w:tabs>
+        <w:ind w:left="1440" w:hanging="360"/>
+      </w:pPr>
+    </w:lvl>
+    <w:lvl w:ilvl="2" w:tentative="1">
+      <w:start w:val="1"/>
+      <w:numFmt w:val="decimal"/>
+      <w:lvlText w:val="%3."/>
+      <w:lvlJc w:val="left"/>
+      <w:pPr>
+        <w:tabs>
+          <w:tab w:val="num" w:pos="2160"/>
+        </w:tabs>
+        <w:ind w:left="2160" w:hanging="360"/>
+      </w:pPr>
+    </w:lvl>
+    <w:lvl w:ilvl="3" w:tentative="1">
+      <w:start w:val="1"/>
+      <w:numFmt w:val="decimal"/>
+      <w:lvlText w:val="%4."/>
+      <w:lvlJc w:val="left"/>
+      <w:pPr>
+        <w:tabs>
+          <w:tab w:val="num" w:pos="2880"/>
+        </w:tabs>
+        <w:ind w:left="2880" w:hanging="360"/>
+      </w:pPr>
+    </w:lvl>
+    <w:lvl w:ilvl="4" w:tentative="1">
+      <w:start w:val="1"/>
+      <w:numFmt w:val="decimal"/>
+      <w:lvlText w:val="%5."/>
+      <w:lvlJc w:val="left"/>
+      <w:pPr>
+        <w:tabs>
+          <w:tab w:val="num" w:pos="3600"/>
+        </w:tabs>
+        <w:ind w:left="3600" w:hanging="360"/>
+      </w:pPr>
+    </w:lvl>
+    <w:lvl w:ilvl="5" w:tentative="1">
+      <w:start w:val="1"/>
+      <w:numFmt w:val="decimal"/>
+      <w:lvlText w:val="%6."/>
+      <w:lvlJc w:val="left"/>
+      <w:pPr>
+        <w:tabs>
+          <w:tab w:val="num" w:pos="4320"/>
+        </w:tabs>
+        <w:ind w:left="4320" w:hanging="360"/>
+      </w:pPr>
+    </w:lvl>
+    <w:lvl w:ilvl="6" w:tentative="1">
+      <w:start w:val="1"/>
+      <w:numFmt w:val="decimal"/>
+      <w:lvlText w:val="%7."/>
+      <w:lvlJc w:val="left"/>
+      <w:pPr>
+        <w:tabs>
+          <w:tab w:val="num" w:pos="5040"/>
+        </w:tabs>
+        <w:ind w:left="5040" w:hanging="360"/>
+      </w:pPr>
+    </w:lvl>
+    <w:lvl w:ilvl="7" w:tentative="1">
+      <w:start w:val="1"/>
+      <w:numFmt w:val="decimal"/>
+      <w:lvlText w:val="%8."/>
+      <w:lvlJc w:val="left"/>
+      <w:pPr>
+        <w:tabs>
+          <w:tab w:val="num" w:pos="5760"/>
+        </w:tabs>
+        <w:ind w:left="5760" w:hanging="360"/>
+      </w:pPr>
+    </w:lvl>
+    <w:lvl w:ilvl="8" w:tentative="1">
+      <w:start w:val="1"/>
+      <w:numFmt w:val="decimal"/>
+      <w:lvlText w:val="%9."/>
+      <w:lvlJc w:val="left"/>
+      <w:pPr>
+        <w:tabs>
+          <w:tab w:val="num" w:pos="6480"/>
+        </w:tabs>
+        <w:ind w:left="6480" w:hanging="360"/>
+      </w:pPr>
+    </w:lvl>
+  </w:abstractNum>
+  <w:abstractNum w:abstractNumId="25" w15:restartNumberingAfterBreak="0">
+    <w:nsid w:val="645F5782"/>
+    <w:multiLevelType w:val="multilevel"/>
+    <w:tmpl w:val="C1D82FEA"/>
     <w:lvl w:ilvl="0">
       <w:start w:val="1"/>
       <w:numFmt w:val="bullet"/>
@@ -34786,10 +36212,10 @@
       </w:rPr>
     </w:lvl>
   </w:abstractNum>
-  <w:abstractNum w:abstractNumId="24" w15:restartNumberingAfterBreak="0">
-    <w:nsid w:val="6D564695"/>
+  <w:abstractNum w:abstractNumId="26" w15:restartNumberingAfterBreak="0">
+    <w:nsid w:val="65AD6409"/>
     <w:multiLevelType w:val="multilevel"/>
-    <w:tmpl w:val="0B6C8BE2"/>
+    <w:tmpl w:val="D28AB1BA"/>
     <w:lvl w:ilvl="0">
       <w:start w:val="1"/>
       <w:numFmt w:val="bullet"/>
@@ -34935,10 +36361,10 @@
       </w:rPr>
     </w:lvl>
   </w:abstractNum>
-  <w:abstractNum w:abstractNumId="25" w15:restartNumberingAfterBreak="0">
-    <w:nsid w:val="6D6C1FA1"/>
+  <w:abstractNum w:abstractNumId="27" w15:restartNumberingAfterBreak="0">
+    <w:nsid w:val="6D564695"/>
     <w:multiLevelType w:val="multilevel"/>
-    <w:tmpl w:val="29EE032E"/>
+    <w:tmpl w:val="0B6C8BE2"/>
     <w:lvl w:ilvl="0">
       <w:start w:val="1"/>
       <w:numFmt w:val="bullet"/>
@@ -35084,7 +36510,156 @@
       </w:rPr>
     </w:lvl>
   </w:abstractNum>
-  <w:abstractNum w:abstractNumId="26" w15:restartNumberingAfterBreak="0">
+  <w:abstractNum w:abstractNumId="28" w15:restartNumberingAfterBreak="0">
+    <w:nsid w:val="6D6C1FA1"/>
+    <w:multiLevelType w:val="multilevel"/>
+    <w:tmpl w:val="29EE032E"/>
+    <w:lvl w:ilvl="0">
+      <w:start w:val="1"/>
+      <w:numFmt w:val="bullet"/>
+      <w:lvlText w:val=""/>
+      <w:lvlJc w:val="left"/>
+      <w:pPr>
+        <w:tabs>
+          <w:tab w:val="num" w:pos="720"/>
+        </w:tabs>
+        <w:ind w:left="720" w:hanging="360"/>
+      </w:pPr>
+      <w:rPr>
+        <w:rFonts w:ascii="Symbol" w:hAnsi="Symbol" w:hint="default"/>
+        <w:sz w:val="20"/>
+      </w:rPr>
+    </w:lvl>
+    <w:lvl w:ilvl="1" w:tentative="1">
+      <w:start w:val="1"/>
+      <w:numFmt w:val="bullet"/>
+      <w:lvlText w:val="o"/>
+      <w:lvlJc w:val="left"/>
+      <w:pPr>
+        <w:tabs>
+          <w:tab w:val="num" w:pos="1440"/>
+        </w:tabs>
+        <w:ind w:left="1440" w:hanging="360"/>
+      </w:pPr>
+      <w:rPr>
+        <w:rFonts w:ascii="Courier New" w:hAnsi="Courier New" w:hint="default"/>
+        <w:sz w:val="20"/>
+      </w:rPr>
+    </w:lvl>
+    <w:lvl w:ilvl="2" w:tentative="1">
+      <w:start w:val="1"/>
+      <w:numFmt w:val="bullet"/>
+      <w:lvlText w:val=""/>
+      <w:lvlJc w:val="left"/>
+      <w:pPr>
+        <w:tabs>
+          <w:tab w:val="num" w:pos="2160"/>
+        </w:tabs>
+        <w:ind w:left="2160" w:hanging="360"/>
+      </w:pPr>
+      <w:rPr>
+        <w:rFonts w:ascii="Wingdings" w:hAnsi="Wingdings" w:hint="default"/>
+        <w:sz w:val="20"/>
+      </w:rPr>
+    </w:lvl>
+    <w:lvl w:ilvl="3" w:tentative="1">
+      <w:start w:val="1"/>
+      <w:numFmt w:val="bullet"/>
+      <w:lvlText w:val=""/>
+      <w:lvlJc w:val="left"/>
+      <w:pPr>
+        <w:tabs>
+          <w:tab w:val="num" w:pos="2880"/>
+        </w:tabs>
+        <w:ind w:left="2880" w:hanging="360"/>
+      </w:pPr>
+      <w:rPr>
+        <w:rFonts w:ascii="Wingdings" w:hAnsi="Wingdings" w:hint="default"/>
+        <w:sz w:val="20"/>
+      </w:rPr>
+    </w:lvl>
+    <w:lvl w:ilvl="4" w:tentative="1">
+      <w:start w:val="1"/>
+      <w:numFmt w:val="bullet"/>
+      <w:lvlText w:val=""/>
+      <w:lvlJc w:val="left"/>
+      <w:pPr>
+        <w:tabs>
+          <w:tab w:val="num" w:pos="3600"/>
+        </w:tabs>
+        <w:ind w:left="3600" w:hanging="360"/>
+      </w:pPr>
+      <w:rPr>
+        <w:rFonts w:ascii="Wingdings" w:hAnsi="Wingdings" w:hint="default"/>
+        <w:sz w:val="20"/>
+      </w:rPr>
+    </w:lvl>
+    <w:lvl w:ilvl="5" w:tentative="1">
+      <w:start w:val="1"/>
+      <w:numFmt w:val="bullet"/>
+      <w:lvlText w:val=""/>
+      <w:lvlJc w:val="left"/>
+      <w:pPr>
+        <w:tabs>
+          <w:tab w:val="num" w:pos="4320"/>
+        </w:tabs>
+        <w:ind w:left="4320" w:hanging="360"/>
+      </w:pPr>
+      <w:rPr>
+        <w:rFonts w:ascii="Wingdings" w:hAnsi="Wingdings" w:hint="default"/>
+        <w:sz w:val="20"/>
+      </w:rPr>
+    </w:lvl>
+    <w:lvl w:ilvl="6" w:tentative="1">
+      <w:start w:val="1"/>
+      <w:numFmt w:val="bullet"/>
+      <w:lvlText w:val=""/>
+      <w:lvlJc w:val="left"/>
+      <w:pPr>
+        <w:tabs>
+          <w:tab w:val="num" w:pos="5040"/>
+        </w:tabs>
+        <w:ind w:left="5040" w:hanging="360"/>
+      </w:pPr>
+      <w:rPr>
+        <w:rFonts w:ascii="Wingdings" w:hAnsi="Wingdings" w:hint="default"/>
+        <w:sz w:val="20"/>
+      </w:rPr>
+    </w:lvl>
+    <w:lvl w:ilvl="7" w:tentative="1">
+      <w:start w:val="1"/>
+      <w:numFmt w:val="bullet"/>
+      <w:lvlText w:val=""/>
+      <w:lvlJc w:val="left"/>
+      <w:pPr>
+        <w:tabs>
+          <w:tab w:val="num" w:pos="5760"/>
+        </w:tabs>
+        <w:ind w:left="5760" w:hanging="360"/>
+      </w:pPr>
+      <w:rPr>
+        <w:rFonts w:ascii="Wingdings" w:hAnsi="Wingdings" w:hint="default"/>
+        <w:sz w:val="20"/>
+      </w:rPr>
+    </w:lvl>
+    <w:lvl w:ilvl="8" w:tentative="1">
+      <w:start w:val="1"/>
+      <w:numFmt w:val="bullet"/>
+      <w:lvlText w:val=""/>
+      <w:lvlJc w:val="left"/>
+      <w:pPr>
+        <w:tabs>
+          <w:tab w:val="num" w:pos="6480"/>
+        </w:tabs>
+        <w:ind w:left="6480" w:hanging="360"/>
+      </w:pPr>
+      <w:rPr>
+        <w:rFonts w:ascii="Wingdings" w:hAnsi="Wingdings" w:hint="default"/>
+        <w:sz w:val="20"/>
+      </w:rPr>
+    </w:lvl>
+  </w:abstractNum>
+  <w:abstractNum w:abstractNumId="29" w15:restartNumberingAfterBreak="0">
     <w:nsid w:val="6EEA5F08"/>
     <w:multiLevelType w:val="multilevel"/>
     <w:tmpl w:val="1D885588"/>
@@ -35197,7 +36772,7 @@
       </w:pPr>
     </w:lvl>
   </w:abstractNum>
-  <w:abstractNum w:abstractNumId="27" w15:restartNumberingAfterBreak="0">
+  <w:abstractNum w:abstractNumId="30" w15:restartNumberingAfterBreak="0">
     <w:nsid w:val="700A73A6"/>
     <w:multiLevelType w:val="multilevel"/>
     <w:tmpl w:val="FDC2C196"/>
@@ -35342,7 +36917,7 @@
       </w:rPr>
     </w:lvl>
   </w:abstractNum>
-  <w:abstractNum w:abstractNumId="28" w15:restartNumberingAfterBreak="0">
+  <w:abstractNum w:abstractNumId="31" w15:restartNumberingAfterBreak="0">
     <w:nsid w:val="75940678"/>
     <w:multiLevelType w:val="multilevel"/>
     <w:tmpl w:val="92E4DD78"/>
@@ -35455,7 +37030,7 @@
       </w:pPr>
     </w:lvl>
   </w:abstractNum>
-  <w:abstractNum w:abstractNumId="29" w15:restartNumberingAfterBreak="0">
+  <w:abstractNum w:abstractNumId="32" w15:restartNumberingAfterBreak="0">
     <w:nsid w:val="765026BD"/>
     <w:multiLevelType w:val="multilevel"/>
     <w:tmpl w:val="A896F74C"/>
@@ -35604,7 +37179,7 @@
       </w:rPr>
     </w:lvl>
   </w:abstractNum>
-  <w:abstractNum w:abstractNumId="30" w15:restartNumberingAfterBreak="0">
+  <w:abstractNum w:abstractNumId="33" w15:restartNumberingAfterBreak="0">
     <w:nsid w:val="768A4E08"/>
     <w:multiLevelType w:val="multilevel"/>
     <w:tmpl w:val="94782EA4"/>
@@ -35717,7 +37292,7 @@
       </w:pPr>
     </w:lvl>
   </w:abstractNum>
-  <w:abstractNum w:abstractNumId="31" w15:restartNumberingAfterBreak="0">
+  <w:abstractNum w:abstractNumId="34" w15:restartNumberingAfterBreak="0">
     <w:nsid w:val="7A4F6C55"/>
     <w:multiLevelType w:val="multilevel"/>
     <w:tmpl w:val="A2AE9538"/>
@@ -35866,7 +37441,7 @@
       </w:rPr>
     </w:lvl>
   </w:abstractNum>
-  <w:abstractNum w:abstractNumId="32" w15:restartNumberingAfterBreak="0">
+  <w:abstractNum w:abstractNumId="35" w15:restartNumberingAfterBreak="0">
     <w:nsid w:val="7CD11FD9"/>
     <w:multiLevelType w:val="multilevel"/>
     <w:tmpl w:val="DE3401D2"/>
@@ -36015,104 +37590,265 @@
       </w:rPr>
     </w:lvl>
   </w:abstractNum>
+  <w:abstractNum w:abstractNumId="36" w15:restartNumberingAfterBreak="0">
+    <w:nsid w:val="7E316825"/>
+    <w:multiLevelType w:val="multilevel"/>
+    <w:tmpl w:val="66D226CE"/>
+    <w:lvl w:ilvl="0">
+      <w:start w:val="1"/>
+      <w:numFmt w:val="bullet"/>
+      <w:lvlText w:val=""/>
+      <w:lvlJc w:val="left"/>
+      <w:pPr>
+        <w:tabs>
+          <w:tab w:val="num" w:pos="720"/>
+        </w:tabs>
+        <w:ind w:left="720" w:hanging="360"/>
+      </w:pPr>
+      <w:rPr>
+        <w:rFonts w:ascii="Symbol" w:hAnsi="Symbol" w:hint="default"/>
+        <w:sz w:val="20"/>
+      </w:rPr>
+    </w:lvl>
+    <w:lvl w:ilvl="1" w:tentative="1">
+      <w:start w:val="1"/>
+      <w:numFmt w:val="bullet"/>
+      <w:lvlText w:val="o"/>
+      <w:lvlJc w:val="left"/>
+      <w:pPr>
+        <w:tabs>
+          <w:tab w:val="num" w:pos="1440"/>
+        </w:tabs>
+        <w:ind w:left="1440" w:hanging="360"/>
+      </w:pPr>
+      <w:rPr>
+        <w:rFonts w:ascii="Courier New" w:hAnsi="Courier New" w:hint="default"/>
+        <w:sz w:val="20"/>
+      </w:rPr>
+    </w:lvl>
+    <w:lvl w:ilvl="2" w:tentative="1">
+      <w:start w:val="1"/>
+      <w:numFmt w:val="bullet"/>
+      <w:lvlText w:val=""/>
+      <w:lvlJc w:val="left"/>
+      <w:pPr>
+        <w:tabs>
+          <w:tab w:val="num" w:pos="2160"/>
+        </w:tabs>
+        <w:ind w:left="2160" w:hanging="360"/>
+      </w:pPr>
+      <w:rPr>
+        <w:rFonts w:ascii="Wingdings" w:hAnsi="Wingdings" w:hint="default"/>
+        <w:sz w:val="20"/>
+      </w:rPr>
+    </w:lvl>
+    <w:lvl w:ilvl="3" w:tentative="1">
+      <w:start w:val="1"/>
+      <w:numFmt w:val="bullet"/>
+      <w:lvlText w:val=""/>
+      <w:lvlJc w:val="left"/>
+      <w:pPr>
+        <w:tabs>
+          <w:tab w:val="num" w:pos="2880"/>
+        </w:tabs>
+        <w:ind w:left="2880" w:hanging="360"/>
+      </w:pPr>
+      <w:rPr>
+        <w:rFonts w:ascii="Wingdings" w:hAnsi="Wingdings" w:hint="default"/>
+        <w:sz w:val="20"/>
+      </w:rPr>
+    </w:lvl>
+    <w:lvl w:ilvl="4" w:tentative="1">
+      <w:start w:val="1"/>
+      <w:numFmt w:val="bullet"/>
+      <w:lvlText w:val=""/>
+      <w:lvlJc w:val="left"/>
+      <w:pPr>
+        <w:tabs>
+          <w:tab w:val="num" w:pos="3600"/>
+        </w:tabs>
+        <w:ind w:left="3600" w:hanging="360"/>
+      </w:pPr>
+      <w:rPr>
+        <w:rFonts w:ascii="Wingdings" w:hAnsi="Wingdings" w:hint="default"/>
+        <w:sz w:val="20"/>
+      </w:rPr>
+    </w:lvl>
+    <w:lvl w:ilvl="5" w:tentative="1">
+      <w:start w:val="1"/>
+      <w:numFmt w:val="bullet"/>
+      <w:lvlText w:val=""/>
+      <w:lvlJc w:val="left"/>
+      <w:pPr>
+        <w:tabs>
+          <w:tab w:val="num" w:pos="4320"/>
+        </w:tabs>
+        <w:ind w:left="4320" w:hanging="360"/>
+      </w:pPr>
+      <w:rPr>
+        <w:rFonts w:ascii="Wingdings" w:hAnsi="Wingdings" w:hint="default"/>
+        <w:sz w:val="20"/>
+      </w:rPr>
+    </w:lvl>
+    <w:lvl w:ilvl="6" w:tentative="1">
+      <w:start w:val="1"/>
+      <w:numFmt w:val="bullet"/>
+      <w:lvlText w:val=""/>
+      <w:lvlJc w:val="left"/>
+      <w:pPr>
+        <w:tabs>
+          <w:tab w:val="num" w:pos="5040"/>
+        </w:tabs>
+        <w:ind w:left="5040" w:hanging="360"/>
+      </w:pPr>
+      <w:rPr>
+        <w:rFonts w:ascii="Wingdings" w:hAnsi="Wingdings" w:hint="default"/>
+        <w:sz w:val="20"/>
+      </w:rPr>
+    </w:lvl>
+    <w:lvl w:ilvl="7" w:tentative="1">
+      <w:start w:val="1"/>
+      <w:numFmt w:val="bullet"/>
+      <w:lvlText w:val=""/>
+      <w:lvlJc w:val="left"/>
+      <w:pPr>
+        <w:tabs>
+          <w:tab w:val="num" w:pos="5760"/>
+        </w:tabs>
+        <w:ind w:left="5760" w:hanging="360"/>
+      </w:pPr>
+      <w:rPr>
+        <w:rFonts w:ascii="Wingdings" w:hAnsi="Wingdings" w:hint="default"/>
+        <w:sz w:val="20"/>
+      </w:rPr>
+    </w:lvl>
+    <w:lvl w:ilvl="8" w:tentative="1">
+      <w:start w:val="1"/>
+      <w:numFmt w:val="bullet"/>
+      <w:lvlText w:val=""/>
+      <w:lvlJc w:val="left"/>
+      <w:pPr>
+        <w:tabs>
+          <w:tab w:val="num" w:pos="6480"/>
+        </w:tabs>
+        <w:ind w:left="6480" w:hanging="360"/>
+      </w:pPr>
+      <w:rPr>
+        <w:rFonts w:ascii="Wingdings" w:hAnsi="Wingdings" w:hint="default"/>
+        <w:sz w:val="20"/>
+      </w:rPr>
+    </w:lvl>
+  </w:abstractNum>
   <w:num w:numId="1" w16cid:durableId="245070824">
-    <w:abstractNumId w:val="2"/>
+    <w:abstractNumId w:val="3"/>
   </w:num>
   <w:num w:numId="2" w16cid:durableId="984356226">
-    <w:abstractNumId w:val="18"/>
+    <w:abstractNumId w:val="20"/>
   </w:num>
   <w:num w:numId="3" w16cid:durableId="1638417903">
-    <w:abstractNumId w:val="19"/>
+    <w:abstractNumId w:val="21"/>
   </w:num>
   <w:num w:numId="4" w16cid:durableId="1066419822">
-    <w:abstractNumId w:val="4"/>
+    <w:abstractNumId w:val="5"/>
   </w:num>
   <w:num w:numId="5" w16cid:durableId="701827809">
-    <w:abstractNumId w:val="5"/>
+    <w:abstractNumId w:val="6"/>
   </w:num>
   <w:num w:numId="6" w16cid:durableId="517890034">
-    <w:abstractNumId w:val="32"/>
+    <w:abstractNumId w:val="35"/>
   </w:num>
   <w:num w:numId="7" w16cid:durableId="1446727089">
-    <w:abstractNumId w:val="9"/>
+    <w:abstractNumId w:val="10"/>
   </w:num>
   <w:num w:numId="8" w16cid:durableId="128862195">
-    <w:abstractNumId w:val="17"/>
+    <w:abstractNumId w:val="19"/>
   </w:num>
   <w:num w:numId="9" w16cid:durableId="2023050643">
     <w:abstractNumId w:val="0"/>
   </w:num>
   <w:num w:numId="10" w16cid:durableId="1086417372">
+    <w:abstractNumId w:val="17"/>
+  </w:num>
+  <w:num w:numId="11" w16cid:durableId="1684739613">
+    <w:abstractNumId w:val="32"/>
+  </w:num>
+  <w:num w:numId="12" w16cid:durableId="924722776">
+    <w:abstractNumId w:val="28"/>
+  </w:num>
+  <w:num w:numId="13" w16cid:durableId="2104953758">
     <w:abstractNumId w:val="15"/>
   </w:num>
-  <w:num w:numId="11" w16cid:durableId="1684739613">
-    <w:abstractNumId w:val="29"/>
-  </w:num>
-  <w:num w:numId="12" w16cid:durableId="924722776">
-    <w:abstractNumId w:val="25"/>
-  </w:num>
-  <w:num w:numId="13" w16cid:durableId="2104953758">
-    <w:abstractNumId w:val="13"/>
-  </w:num>
   <w:num w:numId="14" w16cid:durableId="2068647444">
-    <w:abstractNumId w:val="24"/>
+    <w:abstractNumId w:val="27"/>
   </w:num>
   <w:num w:numId="15" w16cid:durableId="293802967">
-    <w:abstractNumId w:val="10"/>
+    <w:abstractNumId w:val="12"/>
   </w:num>
   <w:num w:numId="16" w16cid:durableId="884636682">
-    <w:abstractNumId w:val="14"/>
+    <w:abstractNumId w:val="16"/>
   </w:num>
   <w:num w:numId="17" w16cid:durableId="615261183">
-    <w:abstractNumId w:val="21"/>
+    <w:abstractNumId w:val="24"/>
   </w:num>
   <w:num w:numId="18" w16cid:durableId="1281229012">
     <w:abstractNumId w:val="1"/>
   </w:num>
   <w:num w:numId="19" w16cid:durableId="1491022493">
+    <w:abstractNumId w:val="29"/>
+  </w:num>
+  <w:num w:numId="20" w16cid:durableId="1266497864">
+    <w:abstractNumId w:val="33"/>
+  </w:num>
+  <w:num w:numId="21" w16cid:durableId="84812925">
+    <w:abstractNumId w:val="9"/>
+  </w:num>
+  <w:num w:numId="22" w16cid:durableId="2012678582">
+    <w:abstractNumId w:val="4"/>
+  </w:num>
+  <w:num w:numId="23" w16cid:durableId="1344550461">
+    <w:abstractNumId w:val="18"/>
+  </w:num>
+  <w:num w:numId="24" w16cid:durableId="1858040209">
+    <w:abstractNumId w:val="31"/>
+  </w:num>
+  <w:num w:numId="25" w16cid:durableId="1595749540">
+    <w:abstractNumId w:val="7"/>
+  </w:num>
+  <w:num w:numId="26" w16cid:durableId="1979721411">
+    <w:abstractNumId w:val="13"/>
+  </w:num>
+  <w:num w:numId="27" w16cid:durableId="585965087">
+    <w:abstractNumId w:val="8"/>
+  </w:num>
+  <w:num w:numId="28" w16cid:durableId="1113522391">
+    <w:abstractNumId w:val="25"/>
+  </w:num>
+  <w:num w:numId="29" w16cid:durableId="830876175">
+    <w:abstractNumId w:val="22"/>
+  </w:num>
+  <w:num w:numId="30" w16cid:durableId="1624727937">
+    <w:abstractNumId w:val="14"/>
+  </w:num>
+  <w:num w:numId="31" w16cid:durableId="1638074100">
     <w:abstractNumId w:val="26"/>
   </w:num>
-  <w:num w:numId="20" w16cid:durableId="1266497864">
+  <w:num w:numId="32" w16cid:durableId="183251086">
+    <w:abstractNumId w:val="34"/>
+  </w:num>
+  <w:num w:numId="33" w16cid:durableId="93403202">
     <w:abstractNumId w:val="30"/>
   </w:num>
-  <w:num w:numId="21" w16cid:durableId="84812925">
-    <w:abstractNumId w:val="8"/>
-  </w:num>
-  <w:num w:numId="22" w16cid:durableId="2012678582">
-    <w:abstractNumId w:val="3"/>
-  </w:num>
-  <w:num w:numId="23" w16cid:durableId="1344550461">
-    <w:abstractNumId w:val="16"/>
-  </w:num>
-  <w:num w:numId="24" w16cid:durableId="1858040209">
-    <w:abstractNumId w:val="28"/>
-  </w:num>
-  <w:num w:numId="25" w16cid:durableId="1595749540">
-    <w:abstractNumId w:val="6"/>
-  </w:num>
-  <w:num w:numId="26" w16cid:durableId="1979721411">
-    <w:abstractNumId w:val="11"/>
-  </w:num>
-  <w:num w:numId="27" w16cid:durableId="585965087">
-    <w:abstractNumId w:val="7"/>
-  </w:num>
-  <w:num w:numId="28" w16cid:durableId="1113522391">
-    <w:abstractNumId w:val="22"/>
-  </w:num>
-  <w:num w:numId="29" w16cid:durableId="830876175">
-    <w:abstractNumId w:val="20"/>
-  </w:num>
-  <w:num w:numId="30" w16cid:durableId="1624727937">
-    <w:abstractNumId w:val="12"/>
-  </w:num>
-  <w:num w:numId="31" w16cid:durableId="1638074100">
+  <w:num w:numId="34" w16cid:durableId="1543787825">
     <w:abstractNumId w:val="23"/>
   </w:num>
-  <w:num w:numId="32" w16cid:durableId="183251086">
-    <w:abstractNumId w:val="31"/>
+  <w:num w:numId="35" w16cid:durableId="67462831">
+    <w:abstractNumId w:val="36"/>
   </w:num>
-  <w:num w:numId="33" w16cid:durableId="93403202">
-    <w:abstractNumId w:val="27"/>
+  <w:num w:numId="36" w16cid:durableId="2135443472">
+    <w:abstractNumId w:val="2"/>
+  </w:num>
+  <w:num w:numId="37" w16cid:durableId="1995865425">
+    <w:abstractNumId w:val="11"/>
   </w:num>
 </w:numbering>
 </file>

</xml_diff>